<commit_message>
Updates to backend and env
</commit_message>
<xml_diff>
--- a/backend/portfolio_embeds/Skills.docx
+++ b/backend/portfolio_embeds/Skills.docx
@@ -1,29 +1,28 @@
 
 <file path=word/document.xml><?xml version="1.0" encoding="utf-8"?>
-<w:document xmlns:mc="http://schemas.openxmlformats.org/markup-compatibility/2006" xmlns:o="urn:schemas-microsoft-com:office:office" xmlns:r="http://schemas.openxmlformats.org/officeDocument/2006/relationships" xmlns:m="http://schemas.openxmlformats.org/officeDocument/2006/math" xmlns:v="urn:schemas-microsoft-com:vml" xmlns:wp="http://schemas.openxmlformats.org/drawingml/2006/wordprocessingDrawing" xmlns:w10="urn:schemas-microsoft-com:office:word" xmlns:w="http://schemas.openxmlformats.org/wordprocessingml/2006/main" xmlns:wne="http://schemas.microsoft.com/office/word/2006/wordml" xmlns:sl="http://schemas.openxmlformats.org/schemaLibrary/2006/main" xmlns:a="http://schemas.openxmlformats.org/drawingml/2006/main" xmlns:pic="http://schemas.openxmlformats.org/drawingml/2006/picture" xmlns:c="http://schemas.openxmlformats.org/drawingml/2006/chart" xmlns:lc="http://schemas.openxmlformats.org/drawingml/2006/lockedCanvas" xmlns:dgm="http://schemas.openxmlformats.org/drawingml/2006/diagram" xmlns:wps="http://schemas.microsoft.com/office/word/2010/wordprocessingShape" xmlns:wpg="http://schemas.microsoft.com/office/word/2010/wordprocessingGroup" xmlns:w14="http://schemas.microsoft.com/office/word/2010/wordml" xmlns:w15="http://schemas.microsoft.com/office/word/2012/wordml" xmlns:w16="http://schemas.microsoft.com/office/word/2018/wordml" xmlns:w16cex="http://schemas.microsoft.com/office/word/2018/wordml/cex" xmlns:w16cid="http://schemas.microsoft.com/office/word/2016/wordml/cid" xmlns="http://schemas.microsoft.com/office/tasks/2019/documenttasks" xmlns:cr="http://schemas.microsoft.com/office/comments/2020/reactions">
+<w:document xmlns:wpc="http://schemas.microsoft.com/office/word/2010/wordprocessingCanvas" xmlns:cx="http://schemas.microsoft.com/office/drawing/2014/chartex" xmlns:cx1="http://schemas.microsoft.com/office/drawing/2015/9/8/chartex" xmlns:cx2="http://schemas.microsoft.com/office/drawing/2015/10/21/chartex" xmlns:cx3="http://schemas.microsoft.com/office/drawing/2016/5/9/chartex" xmlns:cx4="http://schemas.microsoft.com/office/drawing/2016/5/10/chartex" xmlns:cx5="http://schemas.microsoft.com/office/drawing/2016/5/11/chartex" xmlns:cx6="http://schemas.microsoft.com/office/drawing/2016/5/12/chartex" xmlns:cx7="http://schemas.microsoft.com/office/drawing/2016/5/13/chartex" xmlns:cx8="http://schemas.microsoft.com/office/drawing/2016/5/14/chartex" xmlns:mc="http://schemas.openxmlformats.org/markup-compatibility/2006" xmlns:aink="http://schemas.microsoft.com/office/drawing/2016/ink" xmlns:am3d="http://schemas.microsoft.com/office/drawing/2017/model3d" xmlns:o="urn:schemas-microsoft-com:office:office" xmlns:oel="http://schemas.microsoft.com/office/2019/extlst" xmlns:r="http://schemas.openxmlformats.org/officeDocument/2006/relationships" xmlns:m="http://schemas.openxmlformats.org/officeDocument/2006/math" xmlns:v="urn:schemas-microsoft-com:vml" xmlns:wp14="http://schemas.microsoft.com/office/word/2010/wordprocessingDrawing" xmlns:wp="http://schemas.openxmlformats.org/drawingml/2006/wordprocessingDrawing" xmlns:w10="urn:schemas-microsoft-com:office:word" xmlns:w="http://schemas.openxmlformats.org/wordprocessingml/2006/main" xmlns:w14="http://schemas.microsoft.com/office/word/2010/wordml" xmlns:w15="http://schemas.microsoft.com/office/word/2012/wordml" xmlns:w16cex="http://schemas.microsoft.com/office/word/2018/wordml/cex" xmlns:w16cid="http://schemas.microsoft.com/office/word/2016/wordml/cid" xmlns:w16="http://schemas.microsoft.com/office/word/2018/wordml" xmlns:w16du="http://schemas.microsoft.com/office/word/2023/wordml/word16du" xmlns:w16sdtdh="http://schemas.microsoft.com/office/word/2020/wordml/sdtdatahash" xmlns:w16sdtfl="http://schemas.microsoft.com/office/word/2024/wordml/sdtformatlock" xmlns:w16se="http://schemas.microsoft.com/office/word/2015/wordml/symex" xmlns:wpg="http://schemas.microsoft.com/office/word/2010/wordprocessingGroup" xmlns:wpi="http://schemas.microsoft.com/office/word/2010/wordprocessingInk" xmlns:wne="http://schemas.microsoft.com/office/word/2006/wordml" xmlns:wps="http://schemas.microsoft.com/office/word/2010/wordprocessingShape" mc:Ignorable="w14 w15 w16se w16cid w16 w16cex w16sdtdh w16sdtfl w16du wp14">
   <w:body>
     <w:p>
       <w:pPr>
         <w:pStyle w:val="Heading2"/>
         <w:keepNext w:val="0"/>
         <w:keepLines w:val="0"/>
-        <w:spacing w:after="80" w:lineRule="auto"/>
-        <w:rPr>
-          <w:b w:val="1"/>
+        <w:spacing w:after="80"/>
+        <w:rPr>
+          <w:b/>
           <w:sz w:val="34"/>
           <w:szCs w:val="34"/>
         </w:rPr>
       </w:pPr>
-      <w:bookmarkStart w:colFirst="0" w:colLast="0" w:name="_1ejlwilc9zjv" w:id="0"/>
+      <w:bookmarkStart w:id="0" w:name="_1ejlwilc9zjv" w:colFirst="0" w:colLast="0"/>
       <w:bookmarkEnd w:id="0"/>
       <w:r>
         <w:rPr>
-          <w:b w:val="1"/>
+          <w:b/>
           <w:sz w:val="34"/>
           <w:szCs w:val="34"/>
-          <w:rtl w:val="0"/>
-        </w:rPr>
-        <w:t xml:space="preserve">Skills Summary (with Usage Context)</w:t>
+        </w:rPr>
+        <w:t>Skills Summary (with Usage Context)</w:t>
       </w:r>
     </w:p>
     <w:p>
@@ -31,37 +30,32 @@
         <w:pStyle w:val="Heading3"/>
         <w:keepNext w:val="0"/>
         <w:keepLines w:val="0"/>
-        <w:spacing w:before="280" w:lineRule="auto"/>
-        <w:rPr>
-          <w:b w:val="1"/>
+        <w:spacing w:before="280"/>
+        <w:rPr>
+          <w:b/>
           <w:color w:val="000000"/>
           <w:sz w:val="26"/>
           <w:szCs w:val="26"/>
         </w:rPr>
       </w:pPr>
-      <w:bookmarkStart w:colFirst="0" w:colLast="0" w:name="_broifx2q7p65" w:id="1"/>
+      <w:bookmarkStart w:id="1" w:name="_broifx2q7p65" w:colFirst="0" w:colLast="0"/>
       <w:bookmarkEnd w:id="1"/>
       <w:r>
         <w:rPr>
-          <w:b w:val="1"/>
+          <w:b/>
           <w:color w:val="000000"/>
           <w:sz w:val="26"/>
           <w:szCs w:val="26"/>
-          <w:rtl w:val="0"/>
-        </w:rPr>
-        <w:t xml:space="preserve">🔷 Frontend Development</w:t>
-      </w:r>
-    </w:p>
-    <w:p>
-      <w:pPr>
-        <w:spacing w:after="240" w:before="240" w:lineRule="auto"/>
-        <w:rPr/>
-      </w:pPr>
-      <w:r>
-        <w:rPr>
-          <w:rtl w:val="0"/>
-        </w:rPr>
-        <w:t xml:space="preserve">Core technologies for UI design and interaction in websites, dashboards, and client projects.</w:t>
+        </w:rPr>
+        <w:t>🔷 Frontend Development</w:t>
+      </w:r>
+    </w:p>
+    <w:p>
+      <w:pPr>
+        <w:spacing w:before="240" w:after="240"/>
+      </w:pPr>
+      <w:r>
+        <w:t>Core technologies for UI design and interaction in websites, dashboards, and client projects.</w:t>
       </w:r>
     </w:p>
     <w:p>
@@ -70,22 +64,19 @@
           <w:ilvl w:val="0"/>
           <w:numId w:val="4"/>
         </w:numPr>
-        <w:spacing w:after="0" w:afterAutospacing="0" w:before="240" w:lineRule="auto"/>
-        <w:ind w:left="720" w:hanging="360"/>
-      </w:pPr>
-      <w:r>
-        <w:rPr>
-          <w:b w:val="1"/>
-          <w:rtl w:val="0"/>
-        </w:rPr>
-        <w:t xml:space="preserve">HTML5, CSS3, JavaScript, TypeScript</w:t>
-      </w:r>
-      <w:r>
-        <w:rPr>
-          <w:rtl w:val="0"/>
-        </w:rPr>
+        <w:spacing w:before="240"/>
+      </w:pPr>
+      <w:r>
+        <w:rPr>
+          <w:b/>
+        </w:rPr>
+        <w:t>HTML5, CSS3, JavaScript, TypeScript</w:t>
+      </w:r>
+      <w:r>
         <w:t xml:space="preserve"> – Web foundation, used across portfolio and project UIs</w:t>
-        <w:br w:type="textWrapping"/>
+      </w:r>
+      <w:r>
+        <w:br/>
       </w:r>
     </w:p>
     <w:p>
@@ -94,22 +85,18 @@
           <w:ilvl w:val="0"/>
           <w:numId w:val="4"/>
         </w:numPr>
-        <w:spacing w:after="0" w:afterAutospacing="0" w:before="0" w:beforeAutospacing="0" w:lineRule="auto"/>
-        <w:ind w:left="720" w:hanging="360"/>
-      </w:pPr>
-      <w:r>
-        <w:rPr>
-          <w:b w:val="1"/>
-          <w:rtl w:val="0"/>
-        </w:rPr>
-        <w:t xml:space="preserve">React.js</w:t>
-      </w:r>
-      <w:r>
-        <w:rPr>
-          <w:rtl w:val="0"/>
-        </w:rPr>
+      </w:pPr>
+      <w:r>
+        <w:rPr>
+          <w:b/>
+        </w:rPr>
+        <w:t>React.js</w:t>
+      </w:r>
+      <w:r>
         <w:t xml:space="preserve"> – Advanced usage in portfolio, dashboards, and dynamic forms</w:t>
-        <w:br w:type="textWrapping"/>
+      </w:r>
+      <w:r>
+        <w:br/>
       </w:r>
     </w:p>
     <w:p>
@@ -118,22 +105,18 @@
           <w:ilvl w:val="0"/>
           <w:numId w:val="4"/>
         </w:numPr>
-        <w:spacing w:after="0" w:afterAutospacing="0" w:before="0" w:beforeAutospacing="0" w:lineRule="auto"/>
-        <w:ind w:left="720" w:hanging="360"/>
-      </w:pPr>
-      <w:r>
-        <w:rPr>
-          <w:b w:val="1"/>
-          <w:rtl w:val="0"/>
-        </w:rPr>
-        <w:t xml:space="preserve">Next.js</w:t>
-      </w:r>
-      <w:r>
-        <w:rPr>
-          <w:rtl w:val="0"/>
-        </w:rPr>
+      </w:pPr>
+      <w:r>
+        <w:rPr>
+          <w:b/>
+        </w:rPr>
+        <w:t>Next.js</w:t>
+      </w:r>
+      <w:r>
         <w:t xml:space="preserve"> – Server-side rendering &amp; static site generation for optimized personal projects</w:t>
-        <w:br w:type="textWrapping"/>
+      </w:r>
+      <w:r>
+        <w:br/>
       </w:r>
     </w:p>
     <w:p>
@@ -142,22 +125,18 @@
           <w:ilvl w:val="0"/>
           <w:numId w:val="4"/>
         </w:numPr>
-        <w:spacing w:after="0" w:afterAutospacing="0" w:before="0" w:beforeAutospacing="0" w:lineRule="auto"/>
-        <w:ind w:left="720" w:hanging="360"/>
-      </w:pPr>
-      <w:r>
-        <w:rPr>
-          <w:b w:val="1"/>
-          <w:rtl w:val="0"/>
-        </w:rPr>
-        <w:t xml:space="preserve">Tailwind CSS, Bootstrap</w:t>
-      </w:r>
-      <w:r>
-        <w:rPr>
-          <w:rtl w:val="0"/>
-        </w:rPr>
+      </w:pPr>
+      <w:r>
+        <w:rPr>
+          <w:b/>
+        </w:rPr>
+        <w:t>Tailwind CSS, Bootstrap</w:t>
+      </w:r>
+      <w:r>
         <w:t xml:space="preserve"> – Utility-first &amp; component-based styling frameworks</w:t>
-        <w:br w:type="textWrapping"/>
+      </w:r>
+      <w:r>
+        <w:br/>
       </w:r>
     </w:p>
     <w:p>
@@ -166,22 +145,18 @@
           <w:ilvl w:val="0"/>
           <w:numId w:val="4"/>
         </w:numPr>
-        <w:spacing w:after="0" w:afterAutospacing="0" w:before="0" w:beforeAutospacing="0" w:lineRule="auto"/>
-        <w:ind w:left="720" w:hanging="360"/>
-      </w:pPr>
-      <w:r>
-        <w:rPr>
-          <w:b w:val="1"/>
-          <w:rtl w:val="0"/>
-        </w:rPr>
-        <w:t xml:space="preserve">Framer Motion, Shadcn/UI</w:t>
-      </w:r>
-      <w:r>
-        <w:rPr>
-          <w:rtl w:val="0"/>
-        </w:rPr>
+      </w:pPr>
+      <w:r>
+        <w:rPr>
+          <w:b/>
+        </w:rPr>
+        <w:t>Framer Motion, Shadcn/UI</w:t>
+      </w:r>
+      <w:r>
         <w:t xml:space="preserve"> – Animation and UI component libraries (used in portfolio site)</w:t>
-        <w:br w:type="textWrapping"/>
+      </w:r>
+      <w:r>
+        <w:br/>
       </w:r>
     </w:p>
     <w:p>
@@ -190,37 +165,26 @@
           <w:ilvl w:val="0"/>
           <w:numId w:val="4"/>
         </w:numPr>
-        <w:spacing w:after="240" w:before="0" w:beforeAutospacing="0" w:lineRule="auto"/>
-        <w:ind w:left="720" w:hanging="360"/>
-      </w:pPr>
-      <w:r>
-        <w:rPr>
-          <w:b w:val="1"/>
-          <w:rtl w:val="0"/>
-        </w:rPr>
-        <w:t xml:space="preserve">Responsive Web Design</w:t>
-      </w:r>
-      <w:r>
-        <w:rPr>
-          <w:rtl w:val="0"/>
-        </w:rPr>
+        <w:spacing w:after="240"/>
+      </w:pPr>
+      <w:r>
+        <w:rPr>
+          <w:b/>
+        </w:rPr>
+        <w:t>Responsive Web Design</w:t>
+      </w:r>
+      <w:r>
         <w:t xml:space="preserve"> – Mobile-first layouts and accessibility-first practices</w:t>
-        <w:br w:type="textWrapping"/>
-      </w:r>
-    </w:p>
-    <w:p>
-      <w:pPr>
-        <w:rPr/>
-      </w:pPr>
-      <w:r>
-        <w:pict>
-          <v:rect style="width:0.0pt;height:1.5pt" o:hr="t" o:hrstd="t" o:hralign="center" fillcolor="#A0A0A0" stroked="f"/>
+      </w:r>
+      <w:r>
+        <w:br/>
+      </w:r>
+    </w:p>
+    <w:p>
+      <w:r>
+        <w:pict w14:anchorId="1DB2949A">
+          <v:rect id="_x0000_i1025" style="width:0;height:1.5pt" o:hralign="center" o:hrstd="t" o:hr="t" fillcolor="#a0a0a0" stroked="f"/>
         </w:pict>
-      </w:r>
-      <w:r>
-        <w:rPr>
-          <w:rtl w:val="0"/>
-        </w:rPr>
       </w:r>
     </w:p>
     <w:p>
@@ -228,37 +192,32 @@
         <w:pStyle w:val="Heading3"/>
         <w:keepNext w:val="0"/>
         <w:keepLines w:val="0"/>
-        <w:spacing w:before="280" w:lineRule="auto"/>
-        <w:rPr>
-          <w:b w:val="1"/>
+        <w:spacing w:before="280"/>
+        <w:rPr>
+          <w:b/>
           <w:color w:val="000000"/>
           <w:sz w:val="26"/>
           <w:szCs w:val="26"/>
         </w:rPr>
       </w:pPr>
-      <w:bookmarkStart w:colFirst="0" w:colLast="0" w:name="_5vaympwl1tfv" w:id="2"/>
+      <w:bookmarkStart w:id="2" w:name="_5vaympwl1tfv" w:colFirst="0" w:colLast="0"/>
       <w:bookmarkEnd w:id="2"/>
       <w:r>
         <w:rPr>
-          <w:b w:val="1"/>
+          <w:b/>
           <w:color w:val="000000"/>
           <w:sz w:val="26"/>
           <w:szCs w:val="26"/>
-          <w:rtl w:val="0"/>
-        </w:rPr>
-        <w:t xml:space="preserve">🔷 Backend Development</w:t>
-      </w:r>
-    </w:p>
-    <w:p>
-      <w:pPr>
-        <w:spacing w:after="240" w:before="240" w:lineRule="auto"/>
-        <w:rPr/>
-      </w:pPr>
-      <w:r>
-        <w:rPr>
-          <w:rtl w:val="0"/>
-        </w:rPr>
-        <w:t xml:space="preserve">Building secure APIs, services, and full-stack applications for projects and coursework.</w:t>
+        </w:rPr>
+        <w:t>🔷 Backend Development</w:t>
+      </w:r>
+    </w:p>
+    <w:p>
+      <w:pPr>
+        <w:spacing w:before="240" w:after="240"/>
+      </w:pPr>
+      <w:r>
+        <w:t>Building secure APIs, services, and full-stack applications for projects and coursework.</w:t>
       </w:r>
     </w:p>
     <w:p>
@@ -267,22 +226,19 @@
           <w:ilvl w:val="0"/>
           <w:numId w:val="7"/>
         </w:numPr>
-        <w:spacing w:after="0" w:afterAutospacing="0" w:before="240" w:lineRule="auto"/>
-        <w:ind w:left="720" w:hanging="360"/>
-      </w:pPr>
-      <w:r>
-        <w:rPr>
-          <w:b w:val="1"/>
-          <w:rtl w:val="0"/>
-        </w:rPr>
-        <w:t xml:space="preserve">Python (FastAPI, Flask, Django)</w:t>
-      </w:r>
-      <w:r>
-        <w:rPr>
-          <w:rtl w:val="0"/>
-        </w:rPr>
+        <w:spacing w:before="240"/>
+      </w:pPr>
+      <w:r>
+        <w:rPr>
+          <w:b/>
+        </w:rPr>
+        <w:t>Python (FastAPI, Flask, Django)</w:t>
+      </w:r>
+      <w:r>
         <w:t xml:space="preserve"> – REST APIs, portfolio backend, ML app backend</w:t>
-        <w:br w:type="textWrapping"/>
+      </w:r>
+      <w:r>
+        <w:br/>
       </w:r>
     </w:p>
     <w:p>
@@ -291,22 +247,18 @@
           <w:ilvl w:val="0"/>
           <w:numId w:val="7"/>
         </w:numPr>
-        <w:spacing w:after="0" w:afterAutospacing="0" w:before="0" w:beforeAutospacing="0" w:lineRule="auto"/>
-        <w:ind w:left="720" w:hanging="360"/>
-      </w:pPr>
-      <w:r>
-        <w:rPr>
-          <w:b w:val="1"/>
-          <w:rtl w:val="0"/>
-        </w:rPr>
-        <w:t xml:space="preserve">Node.js</w:t>
-      </w:r>
-      <w:r>
-        <w:rPr>
-          <w:rtl w:val="0"/>
-        </w:rPr>
+      </w:pPr>
+      <w:r>
+        <w:rPr>
+          <w:b/>
+        </w:rPr>
+        <w:t>Node.js</w:t>
+      </w:r>
+      <w:r>
         <w:t xml:space="preserve"> – API servers and integration logic (e.g., contact form, database sync)</w:t>
-        <w:br w:type="textWrapping"/>
+      </w:r>
+      <w:r>
+        <w:br/>
       </w:r>
     </w:p>
     <w:p>
@@ -315,22 +267,21 @@
           <w:ilvl w:val="0"/>
           <w:numId w:val="7"/>
         </w:numPr>
-        <w:spacing w:after="0" w:afterAutospacing="0" w:before="0" w:beforeAutospacing="0" w:lineRule="auto"/>
-        <w:ind w:left="720" w:hanging="360"/>
-      </w:pPr>
-      <w:r>
-        <w:rPr>
-          <w:b w:val="1"/>
-          <w:rtl w:val="0"/>
-        </w:rPr>
-        <w:t xml:space="preserve">PHP</w:t>
-      </w:r>
-      <w:r>
-        <w:rPr>
-          <w:rtl w:val="0"/>
-        </w:rPr>
+      </w:pPr>
+      <w:r>
+        <w:rPr>
+          <w:b/>
+        </w:rPr>
+        <w:t>PHP</w:t>
+      </w:r>
+      <w:r>
         <w:t xml:space="preserve"> – Used in college projects like Online Placement System</w:t>
-        <w:br w:type="textWrapping"/>
+      </w:r>
+      <w:r>
+        <w:t xml:space="preserve"> and personal project like Basic File Manager</w:t>
+      </w:r>
+      <w:r>
+        <w:br/>
       </w:r>
     </w:p>
     <w:p>
@@ -339,22 +290,18 @@
           <w:ilvl w:val="0"/>
           <w:numId w:val="7"/>
         </w:numPr>
-        <w:spacing w:after="0" w:afterAutospacing="0" w:before="0" w:beforeAutospacing="0" w:lineRule="auto"/>
-        <w:ind w:left="720" w:hanging="360"/>
-      </w:pPr>
-      <w:r>
-        <w:rPr>
-          <w:b w:val="1"/>
-          <w:rtl w:val="0"/>
-        </w:rPr>
-        <w:t xml:space="preserve">Java (OOP, API)</w:t>
-      </w:r>
-      <w:r>
-        <w:rPr>
-          <w:rtl w:val="0"/>
-        </w:rPr>
+      </w:pPr>
+      <w:r>
+        <w:rPr>
+          <w:b/>
+        </w:rPr>
+        <w:t>Java (OOP, API)</w:t>
+      </w:r>
+      <w:r>
         <w:t xml:space="preserve"> – Academic experience in scalable backend logic</w:t>
-        <w:br w:type="textWrapping"/>
+      </w:r>
+      <w:r>
+        <w:br/>
       </w:r>
     </w:p>
     <w:p>
@@ -363,22 +310,18 @@
           <w:ilvl w:val="0"/>
           <w:numId w:val="7"/>
         </w:numPr>
-        <w:spacing w:after="0" w:afterAutospacing="0" w:before="0" w:beforeAutospacing="0" w:lineRule="auto"/>
-        <w:ind w:left="720" w:hanging="360"/>
-      </w:pPr>
-      <w:r>
-        <w:rPr>
-          <w:b w:val="1"/>
-          <w:rtl w:val="0"/>
-        </w:rPr>
-        <w:t xml:space="preserve">C, C++</w:t>
-      </w:r>
-      <w:r>
-        <w:rPr>
-          <w:rtl w:val="0"/>
-        </w:rPr>
+      </w:pPr>
+      <w:r>
+        <w:rPr>
+          <w:b/>
+        </w:rPr>
+        <w:t>C, C++</w:t>
+      </w:r>
+      <w:r>
         <w:t xml:space="preserve"> – Academic usage in algorithm and system-level computing</w:t>
-        <w:br w:type="textWrapping"/>
+      </w:r>
+      <w:r>
+        <w:br/>
       </w:r>
     </w:p>
     <w:p>
@@ -387,22 +330,18 @@
           <w:ilvl w:val="0"/>
           <w:numId w:val="7"/>
         </w:numPr>
-        <w:spacing w:after="0" w:afterAutospacing="0" w:before="0" w:beforeAutospacing="0" w:lineRule="auto"/>
-        <w:ind w:left="720" w:hanging="360"/>
-      </w:pPr>
-      <w:r>
-        <w:rPr>
-          <w:b w:val="1"/>
-          <w:rtl w:val="0"/>
-        </w:rPr>
-        <w:t xml:space="preserve">C#</w:t>
-      </w:r>
-      <w:r>
-        <w:rPr>
-          <w:rtl w:val="0"/>
-        </w:rPr>
+      </w:pPr>
+      <w:r>
+        <w:rPr>
+          <w:b/>
+        </w:rPr>
+        <w:t>C#</w:t>
+      </w:r>
+      <w:r>
         <w:t xml:space="preserve"> – Used in Unity game development (2D/3D platformer project)</w:t>
-        <w:br w:type="textWrapping"/>
+      </w:r>
+      <w:r>
+        <w:br/>
       </w:r>
     </w:p>
     <w:p>
@@ -411,22 +350,18 @@
           <w:ilvl w:val="0"/>
           <w:numId w:val="7"/>
         </w:numPr>
-        <w:spacing w:after="0" w:afterAutospacing="0" w:before="0" w:beforeAutospacing="0" w:lineRule="auto"/>
-        <w:ind w:left="720" w:hanging="360"/>
-      </w:pPr>
-      <w:r>
-        <w:rPr>
-          <w:b w:val="1"/>
-          <w:rtl w:val="0"/>
-        </w:rPr>
-        <w:t xml:space="preserve">Progress ABL (OpenEdge)</w:t>
-      </w:r>
-      <w:r>
-        <w:rPr>
-          <w:rtl w:val="0"/>
-        </w:rPr>
+      </w:pPr>
+      <w:r>
+        <w:rPr>
+          <w:b/>
+        </w:rPr>
+        <w:t>Progress ABL (OpenEdge)</w:t>
+      </w:r>
+      <w:r>
         <w:t xml:space="preserve"> – Used during internship experience</w:t>
-        <w:br w:type="textWrapping"/>
+      </w:r>
+      <w:r>
+        <w:br/>
       </w:r>
     </w:p>
     <w:p>
@@ -435,22 +370,19 @@
           <w:ilvl w:val="0"/>
           <w:numId w:val="7"/>
         </w:numPr>
-        <w:spacing w:after="0" w:afterAutospacing="0" w:before="0" w:beforeAutospacing="0" w:lineRule="auto"/>
-        <w:ind w:left="720" w:hanging="360"/>
-      </w:pPr>
-      <w:r>
-        <w:rPr>
-          <w:b w:val="1"/>
-          <w:rtl w:val="0"/>
-        </w:rPr>
-        <w:t xml:space="preserve">SQL, MySQL, PostgreSQL</w:t>
-      </w:r>
-      <w:r>
-        <w:rPr>
-          <w:rtl w:val="0"/>
-        </w:rPr>
+      </w:pPr>
+      <w:r>
+        <w:rPr>
+          <w:b/>
+        </w:rPr>
+        <w:lastRenderedPageBreak/>
+        <w:t>SQL, MySQL, PostgreSQL</w:t>
+      </w:r>
+      <w:r>
         <w:t xml:space="preserve"> – Relational DBs used across portfolio backend &amp; AI project storage</w:t>
-        <w:br w:type="textWrapping"/>
+      </w:r>
+      <w:r>
+        <w:br/>
       </w:r>
     </w:p>
     <w:p>
@@ -459,22 +391,18 @@
           <w:ilvl w:val="0"/>
           <w:numId w:val="7"/>
         </w:numPr>
-        <w:spacing w:after="0" w:afterAutospacing="0" w:before="0" w:beforeAutospacing="0" w:lineRule="auto"/>
-        <w:ind w:left="720" w:hanging="360"/>
-      </w:pPr>
-      <w:r>
-        <w:rPr>
-          <w:b w:val="1"/>
-          <w:rtl w:val="0"/>
-        </w:rPr>
-        <w:t xml:space="preserve">MongoDB, DynamoDB</w:t>
-      </w:r>
-      <w:r>
-        <w:rPr>
-          <w:rtl w:val="0"/>
-        </w:rPr>
+      </w:pPr>
+      <w:r>
+        <w:rPr>
+          <w:b/>
+        </w:rPr>
+        <w:t>MongoDB, DynamoDB</w:t>
+      </w:r>
+      <w:r>
         <w:t xml:space="preserve"> – NoSQL used for scalable or cloud-ready apps</w:t>
-        <w:br w:type="textWrapping"/>
+      </w:r>
+      <w:r>
+        <w:br/>
       </w:r>
     </w:p>
     <w:p>
@@ -483,37 +411,26 @@
           <w:ilvl w:val="0"/>
           <w:numId w:val="7"/>
         </w:numPr>
-        <w:spacing w:after="240" w:before="0" w:beforeAutospacing="0" w:lineRule="auto"/>
-        <w:ind w:left="720" w:hanging="360"/>
-      </w:pPr>
-      <w:r>
-        <w:rPr>
-          <w:b w:val="1"/>
-          <w:rtl w:val="0"/>
-        </w:rPr>
-        <w:t xml:space="preserve">REST APIs, Authentication (JWT, Clerk)</w:t>
-      </w:r>
-      <w:r>
-        <w:rPr>
-          <w:rtl w:val="0"/>
-        </w:rPr>
+        <w:spacing w:after="240"/>
+      </w:pPr>
+      <w:r>
+        <w:rPr>
+          <w:b/>
+        </w:rPr>
+        <w:t>REST APIs, Authentication (JWT, Clerk)</w:t>
+      </w:r>
+      <w:r>
         <w:t xml:space="preserve"> – Secure communication between frontend and backend</w:t>
-        <w:br w:type="textWrapping"/>
-      </w:r>
-    </w:p>
-    <w:p>
-      <w:pPr>
-        <w:rPr/>
-      </w:pPr>
-      <w:r>
-        <w:pict>
-          <v:rect style="width:0.0pt;height:1.5pt" o:hr="t" o:hrstd="t" o:hralign="center" fillcolor="#A0A0A0" stroked="f"/>
+      </w:r>
+      <w:r>
+        <w:br/>
+      </w:r>
+    </w:p>
+    <w:p>
+      <w:r>
+        <w:pict w14:anchorId="02A61CEE">
+          <v:rect id="_x0000_i1026" style="width:0;height:1.5pt" o:hralign="center" o:hrstd="t" o:hr="t" fillcolor="#a0a0a0" stroked="f"/>
         </w:pict>
-      </w:r>
-      <w:r>
-        <w:rPr>
-          <w:rtl w:val="0"/>
-        </w:rPr>
       </w:r>
     </w:p>
     <w:p>
@@ -521,37 +438,32 @@
         <w:pStyle w:val="Heading3"/>
         <w:keepNext w:val="0"/>
         <w:keepLines w:val="0"/>
-        <w:spacing w:before="280" w:lineRule="auto"/>
-        <w:rPr>
-          <w:b w:val="1"/>
+        <w:spacing w:before="280"/>
+        <w:rPr>
+          <w:b/>
           <w:color w:val="000000"/>
           <w:sz w:val="26"/>
           <w:szCs w:val="26"/>
         </w:rPr>
       </w:pPr>
-      <w:bookmarkStart w:colFirst="0" w:colLast="0" w:name="_mhbcb357vtcs" w:id="3"/>
+      <w:bookmarkStart w:id="3" w:name="_mhbcb357vtcs" w:colFirst="0" w:colLast="0"/>
       <w:bookmarkEnd w:id="3"/>
       <w:r>
         <w:rPr>
-          <w:b w:val="1"/>
+          <w:b/>
           <w:color w:val="000000"/>
           <w:sz w:val="26"/>
           <w:szCs w:val="26"/>
-          <w:rtl w:val="0"/>
-        </w:rPr>
-        <w:t xml:space="preserve">🤖 AI &amp; Machine Learning</w:t>
-      </w:r>
-    </w:p>
-    <w:p>
-      <w:pPr>
-        <w:spacing w:after="240" w:before="240" w:lineRule="auto"/>
-        <w:rPr/>
-      </w:pPr>
-      <w:r>
-        <w:rPr>
-          <w:rtl w:val="0"/>
-        </w:rPr>
-        <w:t xml:space="preserve">Practical and academic application of machine learning models, NLP, and LLMs.</w:t>
+        </w:rPr>
+        <w:t>🤖 AI &amp; Machine Learning</w:t>
+      </w:r>
+    </w:p>
+    <w:p>
+      <w:pPr>
+        <w:spacing w:before="240" w:after="240"/>
+      </w:pPr>
+      <w:r>
+        <w:t>Practical and academic application of machine learning models, NLP, and LLMs.</w:t>
       </w:r>
     </w:p>
     <w:p>
@@ -560,22 +472,19 @@
           <w:ilvl w:val="0"/>
           <w:numId w:val="1"/>
         </w:numPr>
-        <w:spacing w:after="0" w:afterAutospacing="0" w:before="240" w:lineRule="auto"/>
-        <w:ind w:left="720" w:hanging="360"/>
-      </w:pPr>
-      <w:r>
-        <w:rPr>
-          <w:b w:val="1"/>
-          <w:rtl w:val="0"/>
-        </w:rPr>
-        <w:t xml:space="preserve">Pandas, NumPy, Scikit-learn</w:t>
-      </w:r>
-      <w:r>
-        <w:rPr>
-          <w:rtl w:val="0"/>
-        </w:rPr>
+        <w:spacing w:before="240"/>
+      </w:pPr>
+      <w:r>
+        <w:rPr>
+          <w:b/>
+        </w:rPr>
+        <w:t>Pandas, NumPy, Scikit-learn</w:t>
+      </w:r>
+      <w:r>
         <w:t xml:space="preserve"> – Data cleaning, exploration, classification</w:t>
-        <w:br w:type="textWrapping"/>
+      </w:r>
+      <w:r>
+        <w:br/>
       </w:r>
     </w:p>
     <w:p>
@@ -584,22 +493,18 @@
           <w:ilvl w:val="0"/>
           <w:numId w:val="1"/>
         </w:numPr>
-        <w:spacing w:after="0" w:afterAutospacing="0" w:before="0" w:beforeAutospacing="0" w:lineRule="auto"/>
-        <w:ind w:left="720" w:hanging="360"/>
-      </w:pPr>
-      <w:r>
-        <w:rPr>
-          <w:b w:val="1"/>
-          <w:rtl w:val="0"/>
-        </w:rPr>
-        <w:t xml:space="preserve">Matplotlib, Seaborn</w:t>
-      </w:r>
-      <w:r>
-        <w:rPr>
-          <w:rtl w:val="0"/>
-        </w:rPr>
+      </w:pPr>
+      <w:r>
+        <w:rPr>
+          <w:b/>
+        </w:rPr>
+        <w:t>Matplotlib, Seaborn</w:t>
+      </w:r>
+      <w:r>
         <w:t xml:space="preserve"> – Data visualization and statistical graphics</w:t>
-        <w:br w:type="textWrapping"/>
+      </w:r>
+      <w:r>
+        <w:br/>
       </w:r>
     </w:p>
     <w:p>
@@ -608,22 +513,18 @@
           <w:ilvl w:val="0"/>
           <w:numId w:val="1"/>
         </w:numPr>
-        <w:spacing w:after="0" w:afterAutospacing="0" w:before="0" w:beforeAutospacing="0" w:lineRule="auto"/>
-        <w:ind w:left="720" w:hanging="360"/>
-      </w:pPr>
-      <w:r>
-        <w:rPr>
-          <w:b w:val="1"/>
-          <w:rtl w:val="0"/>
-        </w:rPr>
-        <w:t xml:space="preserve">Jupyter, Google Colab</w:t>
-      </w:r>
-      <w:r>
-        <w:rPr>
-          <w:rtl w:val="0"/>
-        </w:rPr>
+      </w:pPr>
+      <w:r>
+        <w:rPr>
+          <w:b/>
+        </w:rPr>
+        <w:t>Jupyter, Google Colab</w:t>
+      </w:r>
+      <w:r>
         <w:t xml:space="preserve"> – Research notebooks and model training environments</w:t>
-        <w:br w:type="textWrapping"/>
+      </w:r>
+      <w:r>
+        <w:br/>
       </w:r>
     </w:p>
     <w:p>
@@ -632,22 +533,18 @@
           <w:ilvl w:val="0"/>
           <w:numId w:val="1"/>
         </w:numPr>
-        <w:spacing w:after="0" w:afterAutospacing="0" w:before="0" w:beforeAutospacing="0" w:lineRule="auto"/>
-        <w:ind w:left="720" w:hanging="360"/>
-      </w:pPr>
-      <w:r>
-        <w:rPr>
-          <w:b w:val="1"/>
-          <w:rtl w:val="0"/>
-        </w:rPr>
-        <w:t xml:space="preserve">NLP, NLTK, Sentiment Analysis</w:t>
-      </w:r>
-      <w:r>
-        <w:rPr>
-          <w:rtl w:val="0"/>
-        </w:rPr>
+      </w:pPr>
+      <w:r>
+        <w:rPr>
+          <w:b/>
+        </w:rPr>
+        <w:t>NLP, NLTK, Sentiment Analysis</w:t>
+      </w:r>
+      <w:r>
         <w:t xml:space="preserve"> – Applied in Twitter &amp; comment classification systems</w:t>
-        <w:br w:type="textWrapping"/>
+      </w:r>
+      <w:r>
+        <w:br/>
       </w:r>
     </w:p>
     <w:p>
@@ -656,22 +553,18 @@
           <w:ilvl w:val="0"/>
           <w:numId w:val="1"/>
         </w:numPr>
-        <w:spacing w:after="0" w:afterAutospacing="0" w:before="0" w:beforeAutospacing="0" w:lineRule="auto"/>
-        <w:ind w:left="720" w:hanging="360"/>
-      </w:pPr>
-      <w:r>
-        <w:rPr>
-          <w:b w:val="1"/>
-          <w:rtl w:val="0"/>
-        </w:rPr>
-        <w:t xml:space="preserve">LLMs (OpenAI GPT-3.5/4, Gemini, Mistral, Ollama)</w:t>
-      </w:r>
-      <w:r>
-        <w:rPr>
-          <w:rtl w:val="0"/>
-        </w:rPr>
+      </w:pPr>
+      <w:r>
+        <w:rPr>
+          <w:b/>
+        </w:rPr>
+        <w:t>LLMs (OpenAI GPT-3.5/4, Gemini, Mistral, Ollama)</w:t>
+      </w:r>
+      <w:r>
         <w:t xml:space="preserve"> – Used in resume-based AI (GemAI)</w:t>
-        <w:br w:type="textWrapping"/>
+      </w:r>
+      <w:r>
+        <w:br/>
       </w:r>
     </w:p>
     <w:p>
@@ -680,22 +573,18 @@
           <w:ilvl w:val="0"/>
           <w:numId w:val="1"/>
         </w:numPr>
-        <w:spacing w:after="0" w:afterAutospacing="0" w:before="0" w:beforeAutospacing="0" w:lineRule="auto"/>
-        <w:ind w:left="720" w:hanging="360"/>
-      </w:pPr>
-      <w:r>
-        <w:rPr>
-          <w:b w:val="1"/>
-          <w:rtl w:val="0"/>
-        </w:rPr>
-        <w:t xml:space="preserve">LangChain, FAISS, RAG</w:t>
-      </w:r>
-      <w:r>
-        <w:rPr>
-          <w:rtl w:val="0"/>
-        </w:rPr>
+      </w:pPr>
+      <w:r>
+        <w:rPr>
+          <w:b/>
+        </w:rPr>
+        <w:t>LangChain, FAISS, RAG</w:t>
+      </w:r>
+      <w:r>
         <w:t xml:space="preserve"> – Retrieval-Augmented Generation with vector search</w:t>
-        <w:br w:type="textWrapping"/>
+      </w:r>
+      <w:r>
+        <w:br/>
       </w:r>
     </w:p>
     <w:p>
@@ -704,22 +593,18 @@
           <w:ilvl w:val="0"/>
           <w:numId w:val="1"/>
         </w:numPr>
-        <w:spacing w:after="0" w:afterAutospacing="0" w:before="0" w:beforeAutospacing="0" w:lineRule="auto"/>
-        <w:ind w:left="720" w:hanging="360"/>
-      </w:pPr>
-      <w:r>
-        <w:rPr>
-          <w:b w:val="1"/>
-          <w:rtl w:val="0"/>
-        </w:rPr>
-        <w:t xml:space="preserve">XGBoost, Prophet</w:t>
-      </w:r>
-      <w:r>
-        <w:rPr>
-          <w:rtl w:val="0"/>
-        </w:rPr>
+      </w:pPr>
+      <w:r>
+        <w:rPr>
+          <w:b/>
+        </w:rPr>
+        <w:t>XGBoost, Prophet</w:t>
+      </w:r>
+      <w:r>
         <w:t xml:space="preserve"> – Advanced modeling and time series forecasting (e.g. NYC Electricity Project)</w:t>
-        <w:br w:type="textWrapping"/>
+      </w:r>
+      <w:r>
+        <w:br/>
       </w:r>
     </w:p>
     <w:p>
@@ -728,22 +613,18 @@
           <w:ilvl w:val="0"/>
           <w:numId w:val="1"/>
         </w:numPr>
-        <w:spacing w:after="0" w:afterAutospacing="0" w:before="0" w:beforeAutospacing="0" w:lineRule="auto"/>
-        <w:ind w:left="720" w:hanging="360"/>
-      </w:pPr>
-      <w:r>
-        <w:rPr>
-          <w:b w:val="1"/>
-          <w:rtl w:val="0"/>
-        </w:rPr>
-        <w:t xml:space="preserve">TensorFlow</w:t>
-      </w:r>
-      <w:r>
-        <w:rPr>
-          <w:rtl w:val="0"/>
-        </w:rPr>
+      </w:pPr>
+      <w:r>
+        <w:rPr>
+          <w:b/>
+        </w:rPr>
+        <w:t>TensorFlow</w:t>
+      </w:r>
+      <w:r>
         <w:t xml:space="preserve"> – Academic experiments and generative model prototyping</w:t>
-        <w:br w:type="textWrapping"/>
+      </w:r>
+      <w:r>
+        <w:br/>
       </w:r>
     </w:p>
     <w:p>
@@ -752,37 +633,26 @@
           <w:ilvl w:val="0"/>
           <w:numId w:val="1"/>
         </w:numPr>
-        <w:spacing w:after="240" w:before="0" w:beforeAutospacing="0" w:lineRule="auto"/>
-        <w:ind w:left="720" w:hanging="360"/>
-      </w:pPr>
-      <w:r>
-        <w:rPr>
-          <w:b w:val="1"/>
-          <w:rtl w:val="0"/>
-        </w:rPr>
-        <w:t xml:space="preserve">Generative AI</w:t>
-      </w:r>
-      <w:r>
-        <w:rPr>
-          <w:rtl w:val="0"/>
-        </w:rPr>
-        <w:t xml:space="preserve"> – Built text/image generation pipelines (DALL·E 3, Gemini, Wish Generator App)</w:t>
-        <w:br w:type="textWrapping"/>
-      </w:r>
-    </w:p>
-    <w:p>
-      <w:pPr>
-        <w:rPr/>
-      </w:pPr>
-      <w:r>
-        <w:pict>
-          <v:rect style="width:0.0pt;height:1.5pt" o:hr="t" o:hrstd="t" o:hralign="center" fillcolor="#A0A0A0" stroked="f"/>
+        <w:spacing w:after="240"/>
+      </w:pPr>
+      <w:r>
+        <w:rPr>
+          <w:b/>
+        </w:rPr>
+        <w:t>Generative AI</w:t>
+      </w:r>
+      <w:r>
+        <w:t xml:space="preserve"> – Built text/image generation pipelines (DALL·E 3, Gemini)</w:t>
+      </w:r>
+      <w:r>
+        <w:br/>
+      </w:r>
+    </w:p>
+    <w:p>
+      <w:r>
+        <w:pict w14:anchorId="316CE18B">
+          <v:rect id="_x0000_i1027" style="width:0;height:1.5pt" o:hralign="center" o:hrstd="t" o:hr="t" fillcolor="#a0a0a0" stroked="f"/>
         </w:pict>
-      </w:r>
-      <w:r>
-        <w:rPr>
-          <w:rtl w:val="0"/>
-        </w:rPr>
       </w:r>
     </w:p>
     <w:p>
@@ -790,37 +660,32 @@
         <w:pStyle w:val="Heading3"/>
         <w:keepNext w:val="0"/>
         <w:keepLines w:val="0"/>
-        <w:spacing w:before="280" w:lineRule="auto"/>
-        <w:rPr>
-          <w:b w:val="1"/>
+        <w:spacing w:before="280"/>
+        <w:rPr>
+          <w:b/>
           <w:color w:val="000000"/>
           <w:sz w:val="26"/>
           <w:szCs w:val="26"/>
         </w:rPr>
       </w:pPr>
-      <w:bookmarkStart w:colFirst="0" w:colLast="0" w:name="_1tpxetla0dpo" w:id="4"/>
+      <w:bookmarkStart w:id="4" w:name="_1tpxetla0dpo" w:colFirst="0" w:colLast="0"/>
       <w:bookmarkEnd w:id="4"/>
       <w:r>
         <w:rPr>
-          <w:b w:val="1"/>
+          <w:b/>
           <w:color w:val="000000"/>
           <w:sz w:val="26"/>
           <w:szCs w:val="26"/>
-          <w:rtl w:val="0"/>
-        </w:rPr>
-        <w:t xml:space="preserve">📊 Data &amp; Visualization</w:t>
-      </w:r>
-    </w:p>
-    <w:p>
-      <w:pPr>
-        <w:spacing w:after="240" w:before="240" w:lineRule="auto"/>
-        <w:rPr/>
-      </w:pPr>
-      <w:r>
-        <w:rPr>
-          <w:rtl w:val="0"/>
-        </w:rPr>
-        <w:t xml:space="preserve">Used in academic analysis, dashboards, and project-based decision making.</w:t>
+        </w:rPr>
+        <w:t>📊 Data &amp; Visualization</w:t>
+      </w:r>
+    </w:p>
+    <w:p>
+      <w:pPr>
+        <w:spacing w:before="240" w:after="240"/>
+      </w:pPr>
+      <w:r>
+        <w:t>Used in academic analysis, dashboards, and project-based decision making.</w:t>
       </w:r>
     </w:p>
     <w:p>
@@ -829,22 +694,19 @@
           <w:ilvl w:val="0"/>
           <w:numId w:val="8"/>
         </w:numPr>
-        <w:spacing w:after="0" w:afterAutospacing="0" w:before="240" w:lineRule="auto"/>
-        <w:ind w:left="720" w:hanging="360"/>
-      </w:pPr>
-      <w:r>
-        <w:rPr>
-          <w:b w:val="1"/>
-          <w:rtl w:val="0"/>
-        </w:rPr>
-        <w:t xml:space="preserve">SQL, MySQL, PostgreSQL</w:t>
-      </w:r>
-      <w:r>
-        <w:rPr>
-          <w:rtl w:val="0"/>
-        </w:rPr>
+        <w:spacing w:before="240"/>
+      </w:pPr>
+      <w:r>
+        <w:rPr>
+          <w:b/>
+        </w:rPr>
+        <w:t>SQL, MySQL, PostgreSQL</w:t>
+      </w:r>
+      <w:r>
         <w:t xml:space="preserve"> – Querying and managing structured data</w:t>
-        <w:br w:type="textWrapping"/>
+      </w:r>
+      <w:r>
+        <w:br/>
       </w:r>
     </w:p>
     <w:p>
@@ -853,22 +715,19 @@
           <w:ilvl w:val="0"/>
           <w:numId w:val="8"/>
         </w:numPr>
-        <w:spacing w:after="0" w:afterAutospacing="0" w:before="0" w:beforeAutospacing="0" w:lineRule="auto"/>
-        <w:ind w:left="720" w:hanging="360"/>
-      </w:pPr>
-      <w:r>
-        <w:rPr>
-          <w:b w:val="1"/>
-          <w:rtl w:val="0"/>
-        </w:rPr>
-        <w:t xml:space="preserve">Power BI, Tableau</w:t>
-      </w:r>
-      <w:r>
-        <w:rPr>
-          <w:rtl w:val="0"/>
-        </w:rPr>
+      </w:pPr>
+      <w:r>
+        <w:rPr>
+          <w:b/>
+        </w:rPr>
+        <w:lastRenderedPageBreak/>
+        <w:t>Power BI, Tableau</w:t>
+      </w:r>
+      <w:r>
         <w:t xml:space="preserve"> – Visual storytelling for Food Pantry Analysis and course projects</w:t>
-        <w:br w:type="textWrapping"/>
+      </w:r>
+      <w:r>
+        <w:br/>
       </w:r>
     </w:p>
     <w:p>
@@ -877,22 +736,18 @@
           <w:ilvl w:val="0"/>
           <w:numId w:val="8"/>
         </w:numPr>
-        <w:spacing w:after="0" w:afterAutospacing="0" w:before="0" w:beforeAutospacing="0" w:lineRule="auto"/>
-        <w:ind w:left="720" w:hanging="360"/>
-      </w:pPr>
-      <w:r>
-        <w:rPr>
-          <w:b w:val="1"/>
-          <w:rtl w:val="0"/>
-        </w:rPr>
-        <w:t xml:space="preserve">Jupyter, Google Colab</w:t>
-      </w:r>
-      <w:r>
-        <w:rPr>
-          <w:rtl w:val="0"/>
-        </w:rPr>
+      </w:pPr>
+      <w:r>
+        <w:rPr>
+          <w:b/>
+        </w:rPr>
+        <w:t>Jupyter, Google Colab</w:t>
+      </w:r>
+      <w:r>
         <w:t xml:space="preserve"> – Exploratory data analysis notebooks</w:t>
-        <w:br w:type="textWrapping"/>
+      </w:r>
+      <w:r>
+        <w:br/>
       </w:r>
     </w:p>
     <w:p>
@@ -901,22 +756,18 @@
           <w:ilvl w:val="0"/>
           <w:numId w:val="8"/>
         </w:numPr>
-        <w:spacing w:after="0" w:afterAutospacing="0" w:before="0" w:beforeAutospacing="0" w:lineRule="auto"/>
-        <w:ind w:left="720" w:hanging="360"/>
-      </w:pPr>
-      <w:r>
-        <w:rPr>
-          <w:b w:val="1"/>
-          <w:rtl w:val="0"/>
-        </w:rPr>
-        <w:t xml:space="preserve">Google Suite (Sheets, Docs, Slides)</w:t>
-      </w:r>
-      <w:r>
-        <w:rPr>
-          <w:rtl w:val="0"/>
-        </w:rPr>
+      </w:pPr>
+      <w:r>
+        <w:rPr>
+          <w:b/>
+        </w:rPr>
+        <w:t>Google Suite (Sheets, Docs, Slides)</w:t>
+      </w:r>
+      <w:r>
         <w:t xml:space="preserve"> – Daily collaboration and visualization aid</w:t>
-        <w:br w:type="textWrapping"/>
+      </w:r>
+      <w:r>
+        <w:br/>
       </w:r>
     </w:p>
     <w:p>
@@ -925,37 +776,26 @@
           <w:ilvl w:val="0"/>
           <w:numId w:val="8"/>
         </w:numPr>
-        <w:spacing w:after="240" w:before="0" w:beforeAutospacing="0" w:lineRule="auto"/>
-        <w:ind w:left="720" w:hanging="360"/>
-      </w:pPr>
-      <w:r>
-        <w:rPr>
-          <w:b w:val="1"/>
-          <w:rtl w:val="0"/>
-        </w:rPr>
-        <w:t xml:space="preserve">Microsoft 365 (Excel, Word, PowerPoint)</w:t>
-      </w:r>
-      <w:r>
-        <w:rPr>
-          <w:rtl w:val="0"/>
-        </w:rPr>
+        <w:spacing w:after="240"/>
+      </w:pPr>
+      <w:r>
+        <w:rPr>
+          <w:b/>
+        </w:rPr>
+        <w:t>Microsoft 365 (Excel, Word, PowerPoint)</w:t>
+      </w:r>
+      <w:r>
         <w:t xml:space="preserve"> – Used for project documentation, analysis, and presentations</w:t>
-        <w:br w:type="textWrapping"/>
-      </w:r>
-    </w:p>
-    <w:p>
-      <w:pPr>
-        <w:rPr/>
-      </w:pPr>
-      <w:r>
-        <w:pict>
-          <v:rect style="width:0.0pt;height:1.5pt" o:hr="t" o:hrstd="t" o:hralign="center" fillcolor="#A0A0A0" stroked="f"/>
+      </w:r>
+      <w:r>
+        <w:br/>
+      </w:r>
+    </w:p>
+    <w:p>
+      <w:r>
+        <w:pict w14:anchorId="004DB5FD">
+          <v:rect id="_x0000_i1028" style="width:0;height:1.5pt" o:hralign="center" o:hrstd="t" o:hr="t" fillcolor="#a0a0a0" stroked="f"/>
         </w:pict>
-      </w:r>
-      <w:r>
-        <w:rPr>
-          <w:rtl w:val="0"/>
-        </w:rPr>
       </w:r>
     </w:p>
     <w:p>
@@ -963,37 +803,32 @@
         <w:pStyle w:val="Heading3"/>
         <w:keepNext w:val="0"/>
         <w:keepLines w:val="0"/>
-        <w:spacing w:before="280" w:lineRule="auto"/>
-        <w:rPr>
-          <w:b w:val="1"/>
+        <w:spacing w:before="280"/>
+        <w:rPr>
+          <w:b/>
           <w:color w:val="000000"/>
           <w:sz w:val="26"/>
           <w:szCs w:val="26"/>
         </w:rPr>
       </w:pPr>
-      <w:bookmarkStart w:colFirst="0" w:colLast="0" w:name="_u6p7nj4q81ym" w:id="5"/>
+      <w:bookmarkStart w:id="5" w:name="_u6p7nj4q81ym" w:colFirst="0" w:colLast="0"/>
       <w:bookmarkEnd w:id="5"/>
       <w:r>
         <w:rPr>
-          <w:b w:val="1"/>
+          <w:b/>
           <w:color w:val="000000"/>
           <w:sz w:val="26"/>
           <w:szCs w:val="26"/>
-          <w:rtl w:val="0"/>
-        </w:rPr>
-        <w:t xml:space="preserve">🛠️ Dev Tools &amp; Workflow</w:t>
-      </w:r>
-    </w:p>
-    <w:p>
-      <w:pPr>
-        <w:spacing w:after="240" w:before="240" w:lineRule="auto"/>
-        <w:rPr/>
-      </w:pPr>
-      <w:r>
-        <w:rPr>
-          <w:rtl w:val="0"/>
-        </w:rPr>
-        <w:t xml:space="preserve">Daily development tools, IDEs, and collaboration workflows.</w:t>
+        </w:rPr>
+        <w:t>🛠️ Dev Tools &amp; Workflow</w:t>
+      </w:r>
+    </w:p>
+    <w:p>
+      <w:pPr>
+        <w:spacing w:before="240" w:after="240"/>
+      </w:pPr>
+      <w:r>
+        <w:t>Daily development tools, IDEs, and collaboration workflows.</w:t>
       </w:r>
     </w:p>
     <w:p>
@@ -1002,22 +837,19 @@
           <w:ilvl w:val="0"/>
           <w:numId w:val="5"/>
         </w:numPr>
-        <w:spacing w:after="0" w:afterAutospacing="0" w:before="240" w:lineRule="auto"/>
-        <w:ind w:left="720" w:hanging="360"/>
-      </w:pPr>
-      <w:r>
-        <w:rPr>
-          <w:b w:val="1"/>
-          <w:rtl w:val="0"/>
-        </w:rPr>
-        <w:t xml:space="preserve">Git &amp; GitHub, TortoiseSVN</w:t>
-      </w:r>
-      <w:r>
-        <w:rPr>
-          <w:rtl w:val="0"/>
-        </w:rPr>
+        <w:spacing w:before="240"/>
+      </w:pPr>
+      <w:r>
+        <w:rPr>
+          <w:b/>
+        </w:rPr>
+        <w:t>Git &amp; GitHub, TortoiseSVN</w:t>
+      </w:r>
+      <w:r>
         <w:t xml:space="preserve"> – Version control for academic, personal, and team projects</w:t>
-        <w:br w:type="textWrapping"/>
+      </w:r>
+      <w:r>
+        <w:br/>
       </w:r>
     </w:p>
     <w:p>
@@ -1026,22 +858,18 @@
           <w:ilvl w:val="0"/>
           <w:numId w:val="5"/>
         </w:numPr>
-        <w:spacing w:after="0" w:afterAutospacing="0" w:before="0" w:beforeAutospacing="0" w:lineRule="auto"/>
-        <w:ind w:left="720" w:hanging="360"/>
-      </w:pPr>
-      <w:r>
-        <w:rPr>
-          <w:b w:val="1"/>
-          <w:rtl w:val="0"/>
-        </w:rPr>
-        <w:t xml:space="preserve">VS Code, Postman</w:t>
-      </w:r>
-      <w:r>
-        <w:rPr>
-          <w:rtl w:val="0"/>
-        </w:rPr>
+      </w:pPr>
+      <w:r>
+        <w:rPr>
+          <w:b/>
+        </w:rPr>
+        <w:t>VS Code, Postman</w:t>
+      </w:r>
+      <w:r>
         <w:t xml:space="preserve"> – Core development environment and API testing</w:t>
-        <w:br w:type="textWrapping"/>
+      </w:r>
+      <w:r>
+        <w:br/>
       </w:r>
     </w:p>
     <w:p>
@@ -1050,22 +878,18 @@
           <w:ilvl w:val="0"/>
           <w:numId w:val="5"/>
         </w:numPr>
-        <w:spacing w:after="0" w:afterAutospacing="0" w:before="0" w:beforeAutospacing="0" w:lineRule="auto"/>
-        <w:ind w:left="720" w:hanging="360"/>
-      </w:pPr>
-      <w:r>
-        <w:rPr>
-          <w:b w:val="1"/>
-          <w:rtl w:val="0"/>
-        </w:rPr>
-        <w:t xml:space="preserve">Linux, Terminal Basics</w:t>
-      </w:r>
-      <w:r>
-        <w:rPr>
-          <w:rtl w:val="0"/>
-        </w:rPr>
+      </w:pPr>
+      <w:r>
+        <w:rPr>
+          <w:b/>
+        </w:rPr>
+        <w:t>Linux, Terminal Basics</w:t>
+      </w:r>
+      <w:r>
         <w:t xml:space="preserve"> – Regular use in Python/Node projects and AI workflows</w:t>
-        <w:br w:type="textWrapping"/>
+      </w:r>
+      <w:r>
+        <w:br/>
       </w:r>
     </w:p>
     <w:p>
@@ -1074,22 +898,18 @@
           <w:ilvl w:val="0"/>
           <w:numId w:val="5"/>
         </w:numPr>
-        <w:spacing w:after="0" w:afterAutospacing="0" w:before="0" w:beforeAutospacing="0" w:lineRule="auto"/>
-        <w:ind w:left="720" w:hanging="360"/>
-      </w:pPr>
-      <w:r>
-        <w:rPr>
-          <w:b w:val="1"/>
-          <w:rtl w:val="0"/>
-        </w:rPr>
-        <w:t xml:space="preserve">Docker (basic)</w:t>
-      </w:r>
-      <w:r>
-        <w:rPr>
-          <w:rtl w:val="0"/>
-        </w:rPr>
+      </w:pPr>
+      <w:r>
+        <w:rPr>
+          <w:b/>
+        </w:rPr>
+        <w:t>Docker (basic)</w:t>
+      </w:r>
+      <w:r>
         <w:t xml:space="preserve"> – For containerizing local Python and ML environments</w:t>
-        <w:br w:type="textWrapping"/>
+      </w:r>
+      <w:r>
+        <w:br/>
       </w:r>
     </w:p>
     <w:p>
@@ -1098,37 +918,26 @@
           <w:ilvl w:val="0"/>
           <w:numId w:val="5"/>
         </w:numPr>
-        <w:spacing w:after="240" w:before="0" w:beforeAutospacing="0" w:lineRule="auto"/>
-        <w:ind w:left="720" w:hanging="360"/>
-      </w:pPr>
-      <w:r>
-        <w:rPr>
-          <w:b w:val="1"/>
-          <w:rtl w:val="0"/>
-        </w:rPr>
-        <w:t xml:space="preserve">Agile &amp; Scrum</w:t>
-      </w:r>
-      <w:r>
-        <w:rPr>
-          <w:rtl w:val="0"/>
-        </w:rPr>
+        <w:spacing w:after="240"/>
+      </w:pPr>
+      <w:r>
+        <w:rPr>
+          <w:b/>
+        </w:rPr>
+        <w:t>Agile &amp; Scrum</w:t>
+      </w:r>
+      <w:r>
         <w:t xml:space="preserve"> – Used in team collaboration, sprint planning, and internship roles</w:t>
-        <w:br w:type="textWrapping"/>
-      </w:r>
-    </w:p>
-    <w:p>
-      <w:pPr>
-        <w:rPr/>
-      </w:pPr>
-      <w:r>
-        <w:pict>
-          <v:rect style="width:0.0pt;height:1.5pt" o:hr="t" o:hrstd="t" o:hralign="center" fillcolor="#A0A0A0" stroked="f"/>
+      </w:r>
+      <w:r>
+        <w:br/>
+      </w:r>
+    </w:p>
+    <w:p>
+      <w:r>
+        <w:pict w14:anchorId="3402E623">
+          <v:rect id="_x0000_i1029" style="width:0;height:1.5pt" o:hralign="center" o:hrstd="t" o:hr="t" fillcolor="#a0a0a0" stroked="f"/>
         </w:pict>
-      </w:r>
-      <w:r>
-        <w:rPr>
-          <w:rtl w:val="0"/>
-        </w:rPr>
       </w:r>
     </w:p>
     <w:p>
@@ -1136,37 +945,32 @@
         <w:pStyle w:val="Heading3"/>
         <w:keepNext w:val="0"/>
         <w:keepLines w:val="0"/>
-        <w:spacing w:before="280" w:lineRule="auto"/>
-        <w:rPr>
-          <w:b w:val="1"/>
+        <w:spacing w:before="280"/>
+        <w:rPr>
+          <w:b/>
           <w:color w:val="000000"/>
           <w:sz w:val="26"/>
           <w:szCs w:val="26"/>
         </w:rPr>
       </w:pPr>
-      <w:bookmarkStart w:colFirst="0" w:colLast="0" w:name="_8pge61adau5a" w:id="6"/>
+      <w:bookmarkStart w:id="6" w:name="_8pge61adau5a" w:colFirst="0" w:colLast="0"/>
       <w:bookmarkEnd w:id="6"/>
       <w:r>
         <w:rPr>
-          <w:b w:val="1"/>
+          <w:b/>
           <w:color w:val="000000"/>
           <w:sz w:val="26"/>
           <w:szCs w:val="26"/>
-          <w:rtl w:val="0"/>
-        </w:rPr>
-        <w:t xml:space="preserve">🚀 Deployment &amp; Platforms</w:t>
-      </w:r>
-    </w:p>
-    <w:p>
-      <w:pPr>
-        <w:spacing w:after="240" w:before="240" w:lineRule="auto"/>
-        <w:rPr/>
-      </w:pPr>
-      <w:r>
-        <w:rPr>
-          <w:rtl w:val="0"/>
-        </w:rPr>
-        <w:t xml:space="preserve">Hosting, cloud deployment, and runtime platforms used across projects.</w:t>
+        </w:rPr>
+        <w:t>🚀 Deployment &amp; Platforms</w:t>
+      </w:r>
+    </w:p>
+    <w:p>
+      <w:pPr>
+        <w:spacing w:before="240" w:after="240"/>
+      </w:pPr>
+      <w:r>
+        <w:t>Hosting, cloud deployment, and runtime platforms used across projects.</w:t>
       </w:r>
     </w:p>
     <w:p>
@@ -1175,22 +979,19 @@
           <w:ilvl w:val="0"/>
           <w:numId w:val="2"/>
         </w:numPr>
-        <w:spacing w:after="0" w:afterAutospacing="0" w:before="240" w:lineRule="auto"/>
-        <w:ind w:left="720" w:hanging="360"/>
-      </w:pPr>
-      <w:r>
-        <w:rPr>
-          <w:b w:val="1"/>
-          <w:rtl w:val="0"/>
-        </w:rPr>
-        <w:t xml:space="preserve">Firebase, Supabase</w:t>
-      </w:r>
-      <w:r>
-        <w:rPr>
-          <w:rtl w:val="0"/>
-        </w:rPr>
+        <w:spacing w:before="240"/>
+      </w:pPr>
+      <w:r>
+        <w:rPr>
+          <w:b/>
+        </w:rPr>
+        <w:t>Firebase, Supabase</w:t>
+      </w:r>
+      <w:r>
         <w:t xml:space="preserve"> – Backend-as-a-Service platforms for user auth &amp; real-time DBs</w:t>
-        <w:br w:type="textWrapping"/>
+      </w:r>
+      <w:r>
+        <w:br/>
       </w:r>
     </w:p>
     <w:p>
@@ -1199,22 +1000,24 @@
           <w:ilvl w:val="0"/>
           <w:numId w:val="2"/>
         </w:numPr>
-        <w:spacing w:after="0" w:afterAutospacing="0" w:before="0" w:beforeAutospacing="0" w:lineRule="auto"/>
-        <w:ind w:left="720" w:hanging="360"/>
-      </w:pPr>
-      <w:r>
-        <w:rPr>
-          <w:b w:val="1"/>
-          <w:rtl w:val="0"/>
-        </w:rPr>
-        <w:t xml:space="preserve">Amazon AWS (EC2)</w:t>
-      </w:r>
-      <w:r>
-        <w:rPr>
-          <w:rtl w:val="0"/>
-        </w:rPr>
-        <w:t xml:space="preserve"> – Deployed a Weather App and used in coursework</w:t>
-        <w:br w:type="textWrapping"/>
+      </w:pPr>
+      <w:r>
+        <w:rPr>
+          <w:b/>
+        </w:rPr>
+        <w:t>Amazon AWS (EC2)</w:t>
+      </w:r>
+      <w:r>
+        <w:t xml:space="preserve"> – Deployed a </w:t>
+      </w:r>
+      <w:r>
+        <w:t>Airlines App</w:t>
+      </w:r>
+      <w:r>
+        <w:t xml:space="preserve"> and used in coursework</w:t>
+      </w:r>
+      <w:r>
+        <w:br/>
       </w:r>
     </w:p>
     <w:p>
@@ -1223,22 +1026,18 @@
           <w:ilvl w:val="0"/>
           <w:numId w:val="2"/>
         </w:numPr>
-        <w:spacing w:after="0" w:afterAutospacing="0" w:before="0" w:beforeAutospacing="0" w:lineRule="auto"/>
-        <w:ind w:left="720" w:hanging="360"/>
-      </w:pPr>
-      <w:r>
-        <w:rPr>
-          <w:b w:val="1"/>
-          <w:rtl w:val="0"/>
-        </w:rPr>
-        <w:t xml:space="preserve">Vercel, Render, Railway</w:t>
-      </w:r>
-      <w:r>
-        <w:rPr>
-          <w:rtl w:val="0"/>
-        </w:rPr>
+      </w:pPr>
+      <w:r>
+        <w:rPr>
+          <w:b/>
+        </w:rPr>
+        <w:t>Vercel, Render, Railway</w:t>
+      </w:r>
+      <w:r>
         <w:t xml:space="preserve"> – Portfolio and frontend hosting platforms</w:t>
-        <w:br w:type="textWrapping"/>
+      </w:r>
+      <w:r>
+        <w:br/>
       </w:r>
     </w:p>
     <w:p>
@@ -1247,22 +1046,18 @@
           <w:ilvl w:val="0"/>
           <w:numId w:val="2"/>
         </w:numPr>
-        <w:spacing w:after="0" w:afterAutospacing="0" w:before="0" w:beforeAutospacing="0" w:lineRule="auto"/>
-        <w:ind w:left="720" w:hanging="360"/>
-      </w:pPr>
-      <w:r>
-        <w:rPr>
-          <w:b w:val="1"/>
-          <w:rtl w:val="0"/>
-        </w:rPr>
-        <w:t xml:space="preserve">Unity (Game Dev)</w:t>
-      </w:r>
-      <w:r>
-        <w:rPr>
-          <w:rtl w:val="0"/>
-        </w:rPr>
+      </w:pPr>
+      <w:r>
+        <w:rPr>
+          <w:b/>
+        </w:rPr>
+        <w:t>Unity (Game Dev)</w:t>
+      </w:r>
+      <w:r>
         <w:t xml:space="preserve"> – Built 2D/3D platformer game using C# and tile-based systems</w:t>
-        <w:br w:type="textWrapping"/>
+      </w:r>
+      <w:r>
+        <w:br/>
       </w:r>
     </w:p>
     <w:p>
@@ -1271,22 +1066,18 @@
           <w:ilvl w:val="0"/>
           <w:numId w:val="2"/>
         </w:numPr>
-        <w:spacing w:after="0" w:afterAutospacing="0" w:before="0" w:beforeAutospacing="0" w:lineRule="auto"/>
-        <w:ind w:left="720" w:hanging="360"/>
-      </w:pPr>
-      <w:r>
-        <w:rPr>
-          <w:b w:val="1"/>
-          <w:rtl w:val="0"/>
-        </w:rPr>
-        <w:t xml:space="preserve">Anaconda</w:t>
-      </w:r>
-      <w:r>
-        <w:rPr>
-          <w:rtl w:val="0"/>
-        </w:rPr>
+      </w:pPr>
+      <w:r>
+        <w:rPr>
+          <w:b/>
+        </w:rPr>
+        <w:t>Anaconda</w:t>
+      </w:r>
+      <w:r>
         <w:t xml:space="preserve"> – Python environment management for ML pipelines</w:t>
-        <w:br w:type="textWrapping"/>
+      </w:r>
+      <w:r>
+        <w:br/>
       </w:r>
     </w:p>
     <w:p>
@@ -1295,37 +1086,27 @@
           <w:ilvl w:val="0"/>
           <w:numId w:val="2"/>
         </w:numPr>
-        <w:spacing w:after="240" w:before="0" w:beforeAutospacing="0" w:lineRule="auto"/>
-        <w:ind w:left="720" w:hanging="360"/>
-      </w:pPr>
-      <w:r>
-        <w:rPr>
-          <w:b w:val="1"/>
-          <w:rtl w:val="0"/>
-        </w:rPr>
-        <w:t xml:space="preserve">Visual Studio</w:t>
-      </w:r>
-      <w:r>
-        <w:rPr>
-          <w:rtl w:val="0"/>
-        </w:rPr>
+        <w:spacing w:after="240"/>
+      </w:pPr>
+      <w:r>
+        <w:rPr>
+          <w:b/>
+        </w:rPr>
+        <w:t>Visual Studio</w:t>
+      </w:r>
+      <w:r>
         <w:t xml:space="preserve"> – Used with C#, game dev, and class assignments</w:t>
-        <w:br w:type="textWrapping"/>
-      </w:r>
-    </w:p>
-    <w:p>
-      <w:pPr>
-        <w:rPr/>
-      </w:pPr>
-      <w:r>
-        <w:pict>
-          <v:rect style="width:0.0pt;height:1.5pt" o:hr="t" o:hrstd="t" o:hralign="center" fillcolor="#A0A0A0" stroked="f"/>
+      </w:r>
+      <w:r>
+        <w:br/>
+      </w:r>
+    </w:p>
+    <w:p>
+      <w:r>
+        <w:lastRenderedPageBreak/>
+        <w:pict w14:anchorId="462CE023">
+          <v:rect id="_x0000_i1030" style="width:0;height:1.5pt" o:hralign="center" o:hrstd="t" o:hr="t" fillcolor="#a0a0a0" stroked="f"/>
         </w:pict>
-      </w:r>
-      <w:r>
-        <w:rPr>
-          <w:rtl w:val="0"/>
-        </w:rPr>
       </w:r>
     </w:p>
     <w:p>
@@ -1333,37 +1114,32 @@
         <w:pStyle w:val="Heading3"/>
         <w:keepNext w:val="0"/>
         <w:keepLines w:val="0"/>
-        <w:spacing w:before="280" w:lineRule="auto"/>
-        <w:rPr>
-          <w:b w:val="1"/>
+        <w:spacing w:before="280"/>
+        <w:rPr>
+          <w:b/>
           <w:color w:val="000000"/>
           <w:sz w:val="26"/>
           <w:szCs w:val="26"/>
         </w:rPr>
       </w:pPr>
-      <w:bookmarkStart w:colFirst="0" w:colLast="0" w:name="_ekefhru9ya6v" w:id="7"/>
+      <w:bookmarkStart w:id="7" w:name="_ekefhru9ya6v" w:colFirst="0" w:colLast="0"/>
       <w:bookmarkEnd w:id="7"/>
       <w:r>
         <w:rPr>
-          <w:b w:val="1"/>
+          <w:b/>
           <w:color w:val="000000"/>
           <w:sz w:val="26"/>
           <w:szCs w:val="26"/>
-          <w:rtl w:val="0"/>
-        </w:rPr>
-        <w:t xml:space="preserve">📎 Productivity &amp; Communication Tools</w:t>
-      </w:r>
-    </w:p>
-    <w:p>
-      <w:pPr>
-        <w:spacing w:after="240" w:before="240" w:lineRule="auto"/>
-        <w:rPr/>
-      </w:pPr>
-      <w:r>
-        <w:rPr>
-          <w:rtl w:val="0"/>
-        </w:rPr>
-        <w:t xml:space="preserve">Tools for managing school, project work, scheduling, and daily tasks.</w:t>
+        </w:rPr>
+        <w:t>📎 Productivity &amp; Communication Tools</w:t>
+      </w:r>
+    </w:p>
+    <w:p>
+      <w:pPr>
+        <w:spacing w:before="240" w:after="240"/>
+      </w:pPr>
+      <w:r>
+        <w:t>Tools for managing school, project work, scheduling, and daily tasks.</w:t>
       </w:r>
     </w:p>
     <w:p>
@@ -1372,22 +1148,19 @@
           <w:ilvl w:val="0"/>
           <w:numId w:val="6"/>
         </w:numPr>
-        <w:spacing w:after="0" w:afterAutospacing="0" w:before="240" w:lineRule="auto"/>
-        <w:ind w:left="720" w:hanging="360"/>
-      </w:pPr>
-      <w:r>
-        <w:rPr>
-          <w:b w:val="1"/>
-          <w:rtl w:val="0"/>
-        </w:rPr>
-        <w:t xml:space="preserve">Google Calendar, Keep, Gmail, Meet, Drive</w:t>
-      </w:r>
-      <w:r>
-        <w:rPr>
-          <w:rtl w:val="0"/>
-        </w:rPr>
+        <w:spacing w:before="240"/>
+      </w:pPr>
+      <w:r>
+        <w:rPr>
+          <w:b/>
+        </w:rPr>
+        <w:t>Google Calendar, Keep, Gmail, Meet, Drive</w:t>
+      </w:r>
+      <w:r>
         <w:t xml:space="preserve"> – Daily coordination, personal tracking</w:t>
-        <w:br w:type="textWrapping"/>
+      </w:r>
+      <w:r>
+        <w:br/>
       </w:r>
     </w:p>
     <w:p>
@@ -1396,22 +1169,18 @@
           <w:ilvl w:val="0"/>
           <w:numId w:val="6"/>
         </w:numPr>
-        <w:spacing w:after="0" w:afterAutospacing="0" w:before="0" w:beforeAutospacing="0" w:lineRule="auto"/>
-        <w:ind w:left="720" w:hanging="360"/>
-      </w:pPr>
-      <w:r>
-        <w:rPr>
-          <w:b w:val="1"/>
-          <w:rtl w:val="0"/>
-        </w:rPr>
-        <w:t xml:space="preserve">Microsoft Teams, Outlook</w:t>
-      </w:r>
-      <w:r>
-        <w:rPr>
-          <w:rtl w:val="0"/>
-        </w:rPr>
+      </w:pPr>
+      <w:r>
+        <w:rPr>
+          <w:b/>
+        </w:rPr>
+        <w:t>Microsoft Teams, Outlook</w:t>
+      </w:r>
+      <w:r>
         <w:t xml:space="preserve"> – Used in academic collaboration and internship communication</w:t>
-        <w:br w:type="textWrapping"/>
+      </w:r>
+      <w:r>
+        <w:br/>
       </w:r>
     </w:p>
     <w:p>
@@ -1420,22 +1189,18 @@
           <w:ilvl w:val="0"/>
           <w:numId w:val="6"/>
         </w:numPr>
-        <w:spacing w:after="0" w:afterAutospacing="0" w:before="0" w:beforeAutospacing="0" w:lineRule="auto"/>
-        <w:ind w:left="720" w:hanging="360"/>
-      </w:pPr>
-      <w:r>
-        <w:rPr>
-          <w:b w:val="1"/>
-          <w:rtl w:val="0"/>
-        </w:rPr>
-        <w:t xml:space="preserve">Canva, Adobe Photoshop</w:t>
-      </w:r>
-      <w:r>
-        <w:rPr>
-          <w:rtl w:val="0"/>
-        </w:rPr>
+      </w:pPr>
+      <w:r>
+        <w:rPr>
+          <w:b/>
+        </w:rPr>
+        <w:t>Canva, Adobe Photoshop</w:t>
+      </w:r>
+      <w:r>
         <w:t xml:space="preserve"> – Design tools for social posts, thumbnails, and presentations</w:t>
-        <w:br w:type="textWrapping"/>
+      </w:r>
+      <w:r>
+        <w:br/>
       </w:r>
     </w:p>
     <w:p>
@@ -1444,37 +1209,26 @@
           <w:ilvl w:val="0"/>
           <w:numId w:val="6"/>
         </w:numPr>
-        <w:spacing w:after="240" w:before="0" w:beforeAutospacing="0" w:lineRule="auto"/>
-        <w:ind w:left="720" w:hanging="360"/>
-      </w:pPr>
-      <w:r>
-        <w:rPr>
-          <w:b w:val="1"/>
-          <w:rtl w:val="0"/>
-        </w:rPr>
-        <w:t xml:space="preserve">Slides &amp; PowerPoint</w:t>
-      </w:r>
-      <w:r>
-        <w:rPr>
-          <w:rtl w:val="0"/>
-        </w:rPr>
+        <w:spacing w:after="240"/>
+      </w:pPr>
+      <w:r>
+        <w:rPr>
+          <w:b/>
+        </w:rPr>
+        <w:t>Slides &amp; PowerPoint</w:t>
+      </w:r>
+      <w:r>
         <w:t xml:space="preserve"> – Used extensively in presenting Food Pantry &amp; forecasting projects</w:t>
-        <w:br w:type="textWrapping"/>
-      </w:r>
-    </w:p>
-    <w:p>
-      <w:pPr>
-        <w:rPr/>
-      </w:pPr>
-      <w:r>
-        <w:pict>
-          <v:rect style="width:0.0pt;height:1.5pt" o:hr="t" o:hrstd="t" o:hralign="center" fillcolor="#A0A0A0" stroked="f"/>
+      </w:r>
+      <w:r>
+        <w:br/>
+      </w:r>
+    </w:p>
+    <w:p>
+      <w:r>
+        <w:pict w14:anchorId="69E1F867">
+          <v:rect id="_x0000_i1031" style="width:0;height:1.5pt" o:hralign="center" o:hrstd="t" o:hr="t" fillcolor="#a0a0a0" stroked="f"/>
         </w:pict>
-      </w:r>
-      <w:r>
-        <w:rPr>
-          <w:rtl w:val="0"/>
-        </w:rPr>
       </w:r>
     </w:p>
     <w:p>
@@ -1482,24 +1236,23 @@
         <w:pStyle w:val="Heading2"/>
         <w:keepNext w:val="0"/>
         <w:keepLines w:val="0"/>
-        <w:spacing w:after="80" w:lineRule="auto"/>
-        <w:rPr>
-          <w:b w:val="1"/>
+        <w:spacing w:after="80"/>
+        <w:rPr>
+          <w:b/>
           <w:sz w:val="34"/>
           <w:szCs w:val="34"/>
         </w:rPr>
       </w:pPr>
-      <w:bookmarkStart w:colFirst="0" w:colLast="0" w:name="_ioi4givkpnm2" w:id="8"/>
+      <w:bookmarkStart w:id="8" w:name="_ioi4givkpnm2" w:colFirst="0" w:colLast="0"/>
       <w:bookmarkEnd w:id="8"/>
       <w:r>
         <w:rPr>
-          <w:rFonts w:ascii="Arial Unicode MS" w:cs="Arial Unicode MS" w:eastAsia="Arial Unicode MS" w:hAnsi="Arial Unicode MS"/>
-          <w:b w:val="1"/>
+          <w:rFonts w:ascii="Arial Unicode MS" w:eastAsia="Arial Unicode MS" w:hAnsi="Arial Unicode MS" w:cs="Arial Unicode MS"/>
+          <w:b/>
           <w:sz w:val="34"/>
           <w:szCs w:val="34"/>
-          <w:rtl w:val="0"/>
-        </w:rPr>
-        <w:t xml:space="preserve">✅ Final Notes for AI Agent Use</w:t>
+        </w:rPr>
+        <w:t>✅ Final Notes for AI Agent Use</w:t>
       </w:r>
     </w:p>
     <w:p>
@@ -1508,35 +1261,31 @@
           <w:ilvl w:val="0"/>
           <w:numId w:val="3"/>
         </w:numPr>
-        <w:spacing w:after="0" w:afterAutospacing="0" w:before="240" w:lineRule="auto"/>
-        <w:ind w:left="720" w:hanging="360"/>
-      </w:pPr>
-      <w:r>
-        <w:rPr>
-          <w:rtl w:val="0"/>
-        </w:rPr>
+        <w:spacing w:before="240"/>
+      </w:pPr>
+      <w:r>
         <w:t xml:space="preserve">Each item includes </w:t>
       </w:r>
       <w:r>
         <w:rPr>
-          <w:b w:val="1"/>
-          <w:rtl w:val="0"/>
-        </w:rPr>
-        <w:t xml:space="preserve">technology, context</w:t>
-      </w:r>
-      <w:r>
-        <w:rPr>
-          <w:rtl w:val="0"/>
-        </w:rPr>
+          <w:b/>
+        </w:rPr>
+        <w:t>technology, context</w:t>
+      </w:r>
+      <w:r>
         <w:t xml:space="preserve">, and </w:t>
       </w:r>
       <w:r>
         <w:rPr>
-          <w:b w:val="1"/>
-          <w:rtl w:val="0"/>
-        </w:rPr>
-        <w:t xml:space="preserve">application use-case</w:t>
-        <w:br w:type="textWrapping"/>
+          <w:b/>
+        </w:rPr>
+        <w:t>application use-case</w:t>
+      </w:r>
+      <w:r>
+        <w:rPr>
+          <w:b/>
+        </w:rPr>
+        <w:br/>
       </w:r>
     </w:p>
     <w:p>
@@ -1545,28 +1294,27 @@
           <w:ilvl w:val="0"/>
           <w:numId w:val="3"/>
         </w:numPr>
-        <w:spacing w:after="0" w:afterAutospacing="0" w:before="0" w:beforeAutospacing="0" w:lineRule="auto"/>
-        <w:ind w:left="720" w:hanging="360"/>
-      </w:pPr>
-      <w:r>
-        <w:rPr>
-          <w:rtl w:val="0"/>
-        </w:rPr>
+      </w:pPr>
+      <w:r>
         <w:t xml:space="preserve">The format supports </w:t>
       </w:r>
       <w:r>
         <w:rPr>
-          <w:b w:val="1"/>
-          <w:rtl w:val="0"/>
-        </w:rPr>
-        <w:t xml:space="preserve">prompt-based extraction</w:t>
-      </w:r>
-      <w:r>
-        <w:rPr>
-          <w:rtl w:val="0"/>
-        </w:rPr>
-        <w:t xml:space="preserve"> (e.g., “What ML tools has she used for NLP?”)</w:t>
-        <w:br w:type="textWrapping"/>
+          <w:b/>
+        </w:rPr>
+        <w:t>prompt-based extraction</w:t>
+      </w:r>
+      <w:r>
+        <w:t xml:space="preserve"> (e.g., “What ML tools has </w:t>
+      </w:r>
+      <w:r>
+        <w:t>he</w:t>
+      </w:r>
+      <w:r>
+        <w:t xml:space="preserve"> used for NLP?”)</w:t>
+      </w:r>
+      <w:r>
+        <w:br/>
       </w:r>
     </w:p>
     <w:p>
@@ -1575,28 +1323,28 @@
           <w:ilvl w:val="0"/>
           <w:numId w:val="3"/>
         </w:numPr>
-        <w:spacing w:after="240" w:before="0" w:beforeAutospacing="0" w:lineRule="auto"/>
-        <w:ind w:left="720" w:hanging="360"/>
-      </w:pPr>
-      <w:r>
-        <w:rPr>
-          <w:rtl w:val="0"/>
-        </w:rPr>
-        <w:t xml:space="preserve">Suitable for response generation, resume parsers, or AI portfolio agents</w:t>
+        <w:spacing w:after="240"/>
+      </w:pPr>
+      <w:r>
+        <w:t>Suitable for response generation, resume parsers, or AI portfolio agents</w:t>
       </w:r>
     </w:p>
     <w:sectPr>
-      <w:pgSz w:h="15840" w:w="12240" w:orient="portrait"/>
-      <w:pgMar w:bottom="1440" w:top="1440" w:left="1440" w:right="1440" w:header="720" w:footer="720"/>
+      <w:pgSz w:w="12240" w:h="15840"/>
+      <w:pgMar w:top="1440" w:right="1440" w:bottom="1440" w:left="1440" w:header="720" w:footer="720" w:gutter="0"/>
       <w:pgNumType w:start="1"/>
+      <w:cols w:space="720"/>
     </w:sectPr>
   </w:body>
 </w:document>
 </file>
 
 <file path=word/numbering.xml><?xml version="1.0" encoding="utf-8"?>
-<w:numbering xmlns:mc="http://schemas.openxmlformats.org/markup-compatibility/2006" xmlns:o="urn:schemas-microsoft-com:office:office" xmlns:r="http://schemas.openxmlformats.org/officeDocument/2006/relationships" xmlns:m="http://schemas.openxmlformats.org/officeDocument/2006/math" xmlns:v="urn:schemas-microsoft-com:vml" xmlns:wp="http://schemas.openxmlformats.org/drawingml/2006/wordprocessingDrawing" xmlns:w10="urn:schemas-microsoft-com:office:word" xmlns:w="http://schemas.openxmlformats.org/wordprocessingml/2006/main" xmlns:wne="http://schemas.microsoft.com/office/word/2006/wordml" xmlns:sl="http://schemas.openxmlformats.org/schemaLibrary/2006/main" xmlns:a="http://schemas.openxmlformats.org/drawingml/2006/main" xmlns:pic="http://schemas.openxmlformats.org/drawingml/2006/picture" xmlns:c="http://schemas.openxmlformats.org/drawingml/2006/chart" xmlns:lc="http://schemas.openxmlformats.org/drawingml/2006/lockedCanvas" xmlns:dgm="http://schemas.openxmlformats.org/drawingml/2006/diagram" xmlns:wps="http://schemas.microsoft.com/office/word/2010/wordprocessingShape" xmlns:wpg="http://schemas.microsoft.com/office/word/2010/wordprocessingGroup" xmlns:w14="http://schemas.microsoft.com/office/word/2010/wordml" xmlns:w15="http://schemas.microsoft.com/office/word/2012/wordml" xmlns:w16="http://schemas.microsoft.com/office/word/2018/wordml" xmlns:w16cex="http://schemas.microsoft.com/office/word/2018/wordml/cex" xmlns:w16cid="http://schemas.microsoft.com/office/word/2016/wordml/cid" xmlns="http://schemas.microsoft.com/office/tasks/2019/documenttasks" xmlns:cr="http://schemas.microsoft.com/office/comments/2020/reactions">
-  <w:abstractNum w:abstractNumId="1">
+<w:numbering xmlns:wpc="http://schemas.microsoft.com/office/word/2010/wordprocessingCanvas" xmlns:cx="http://schemas.microsoft.com/office/drawing/2014/chartex" xmlns:cx1="http://schemas.microsoft.com/office/drawing/2015/9/8/chartex" xmlns:cx2="http://schemas.microsoft.com/office/drawing/2015/10/21/chartex" xmlns:cx3="http://schemas.microsoft.com/office/drawing/2016/5/9/chartex" xmlns:cx4="http://schemas.microsoft.com/office/drawing/2016/5/10/chartex" xmlns:cx5="http://schemas.microsoft.com/office/drawing/2016/5/11/chartex" xmlns:cx6="http://schemas.microsoft.com/office/drawing/2016/5/12/chartex" xmlns:cx7="http://schemas.microsoft.com/office/drawing/2016/5/13/chartex" xmlns:cx8="http://schemas.microsoft.com/office/drawing/2016/5/14/chartex" xmlns:mc="http://schemas.openxmlformats.org/markup-compatibility/2006" xmlns:aink="http://schemas.microsoft.com/office/drawing/2016/ink" xmlns:am3d="http://schemas.microsoft.com/office/drawing/2017/model3d" xmlns:o="urn:schemas-microsoft-com:office:office" xmlns:oel="http://schemas.microsoft.com/office/2019/extlst" xmlns:r="http://schemas.openxmlformats.org/officeDocument/2006/relationships" xmlns:m="http://schemas.openxmlformats.org/officeDocument/2006/math" xmlns:v="urn:schemas-microsoft-com:vml" xmlns:wp14="http://schemas.microsoft.com/office/word/2010/wordprocessingDrawing" xmlns:wp="http://schemas.openxmlformats.org/drawingml/2006/wordprocessingDrawing" xmlns:w10="urn:schemas-microsoft-com:office:word" xmlns:w="http://schemas.openxmlformats.org/wordprocessingml/2006/main" xmlns:w14="http://schemas.microsoft.com/office/word/2010/wordml" xmlns:w15="http://schemas.microsoft.com/office/word/2012/wordml" xmlns:w16cex="http://schemas.microsoft.com/office/word/2018/wordml/cex" xmlns:w16cid="http://schemas.microsoft.com/office/word/2016/wordml/cid" xmlns:w16="http://schemas.microsoft.com/office/word/2018/wordml" xmlns:w16du="http://schemas.microsoft.com/office/word/2023/wordml/word16du" xmlns:w16sdtdh="http://schemas.microsoft.com/office/word/2020/wordml/sdtdatahash" xmlns:w16sdtfl="http://schemas.microsoft.com/office/word/2024/wordml/sdtformatlock" xmlns:w16se="http://schemas.microsoft.com/office/word/2015/wordml/symex" xmlns:wpg="http://schemas.microsoft.com/office/word/2010/wordprocessingGroup" xmlns:wpi="http://schemas.microsoft.com/office/word/2010/wordprocessingInk" xmlns:wne="http://schemas.microsoft.com/office/word/2006/wordml" xmlns:wps="http://schemas.microsoft.com/office/word/2010/wordprocessingShape" mc:Ignorable="w14 w15 w16se w16cid w16 w16cex w16sdtdh w16sdtfl w16du wp14">
+  <w:abstractNum w:abstractNumId="0" w15:restartNumberingAfterBreak="0">
+    <w:nsid w:val="11064C30"/>
+    <w:multiLevelType w:val="multilevel"/>
+    <w:tmpl w:val="13283A96"/>
     <w:lvl w:ilvl="0">
       <w:start w:val="1"/>
       <w:numFmt w:val="bullet"/>
@@ -1706,7 +1454,10 @@
       </w:rPr>
     </w:lvl>
   </w:abstractNum>
-  <w:abstractNum w:abstractNumId="2">
+  <w:abstractNum w:abstractNumId="1" w15:restartNumberingAfterBreak="0">
+    <w:nsid w:val="208E1DF9"/>
+    <w:multiLevelType w:val="multilevel"/>
+    <w:tmpl w:val="2CFACAF6"/>
     <w:lvl w:ilvl="0">
       <w:start w:val="1"/>
       <w:numFmt w:val="bullet"/>
@@ -1816,7 +1567,10 @@
       </w:rPr>
     </w:lvl>
   </w:abstractNum>
-  <w:abstractNum w:abstractNumId="3">
+  <w:abstractNum w:abstractNumId="2" w15:restartNumberingAfterBreak="0">
+    <w:nsid w:val="313B5855"/>
+    <w:multiLevelType w:val="multilevel"/>
+    <w:tmpl w:val="174287EC"/>
     <w:lvl w:ilvl="0">
       <w:start w:val="1"/>
       <w:numFmt w:val="bullet"/>
@@ -1926,7 +1680,10 @@
       </w:rPr>
     </w:lvl>
   </w:abstractNum>
-  <w:abstractNum w:abstractNumId="4">
+  <w:abstractNum w:abstractNumId="3" w15:restartNumberingAfterBreak="0">
+    <w:nsid w:val="53D30506"/>
+    <w:multiLevelType w:val="multilevel"/>
+    <w:tmpl w:val="C3AE8858"/>
     <w:lvl w:ilvl="0">
       <w:start w:val="1"/>
       <w:numFmt w:val="bullet"/>
@@ -2036,7 +1793,10 @@
       </w:rPr>
     </w:lvl>
   </w:abstractNum>
-  <w:abstractNum w:abstractNumId="5">
+  <w:abstractNum w:abstractNumId="4" w15:restartNumberingAfterBreak="0">
+    <w:nsid w:val="5F1F6F73"/>
+    <w:multiLevelType w:val="multilevel"/>
+    <w:tmpl w:val="E2A226D2"/>
     <w:lvl w:ilvl="0">
       <w:start w:val="1"/>
       <w:numFmt w:val="bullet"/>
@@ -2146,7 +1906,10 @@
       </w:rPr>
     </w:lvl>
   </w:abstractNum>
-  <w:abstractNum w:abstractNumId="6">
+  <w:abstractNum w:abstractNumId="5" w15:restartNumberingAfterBreak="0">
+    <w:nsid w:val="5F4B0030"/>
+    <w:multiLevelType w:val="multilevel"/>
+    <w:tmpl w:val="9CC47922"/>
     <w:lvl w:ilvl="0">
       <w:start w:val="1"/>
       <w:numFmt w:val="bullet"/>
@@ -2256,7 +2019,10 @@
       </w:rPr>
     </w:lvl>
   </w:abstractNum>
-  <w:abstractNum w:abstractNumId="7">
+  <w:abstractNum w:abstractNumId="6" w15:restartNumberingAfterBreak="0">
+    <w:nsid w:val="684457D1"/>
+    <w:multiLevelType w:val="multilevel"/>
+    <w:tmpl w:val="86A290A6"/>
     <w:lvl w:ilvl="0">
       <w:start w:val="1"/>
       <w:numFmt w:val="bullet"/>
@@ -2366,7 +2132,10 @@
       </w:rPr>
     </w:lvl>
   </w:abstractNum>
-  <w:abstractNum w:abstractNumId="8">
+  <w:abstractNum w:abstractNumId="7" w15:restartNumberingAfterBreak="0">
+    <w:nsid w:val="7FDD1F78"/>
+    <w:multiLevelType w:val="multilevel"/>
+    <w:tmpl w:val="EFC4ED5C"/>
     <w:lvl w:ilvl="0">
       <w:start w:val="1"/>
       <w:numFmt w:val="bullet"/>
@@ -2476,42 +2245,42 @@
       </w:rPr>
     </w:lvl>
   </w:abstractNum>
-  <w:num w:numId="1">
+  <w:num w:numId="1" w16cid:durableId="2096975566">
+    <w:abstractNumId w:val="4"/>
+  </w:num>
+  <w:num w:numId="2" w16cid:durableId="776023620">
     <w:abstractNumId w:val="1"/>
   </w:num>
-  <w:num w:numId="2">
+  <w:num w:numId="3" w16cid:durableId="2131194921">
+    <w:abstractNumId w:val="6"/>
+  </w:num>
+  <w:num w:numId="4" w16cid:durableId="1221945415">
     <w:abstractNumId w:val="2"/>
   </w:num>
-  <w:num w:numId="3">
-    <w:abstractNumId w:val="3"/>
+  <w:num w:numId="5" w16cid:durableId="2056083427">
+    <w:abstractNumId w:val="0"/>
   </w:num>
-  <w:num w:numId="4">
-    <w:abstractNumId w:val="4"/>
+  <w:num w:numId="6" w16cid:durableId="1313218485">
+    <w:abstractNumId w:val="7"/>
   </w:num>
-  <w:num w:numId="5">
+  <w:num w:numId="7" w16cid:durableId="683287832">
     <w:abstractNumId w:val="5"/>
   </w:num>
-  <w:num w:numId="6">
-    <w:abstractNumId w:val="6"/>
-  </w:num>
-  <w:num w:numId="7">
-    <w:abstractNumId w:val="7"/>
-  </w:num>
-  <w:num w:numId="8">
-    <w:abstractNumId w:val="8"/>
+  <w:num w:numId="8" w16cid:durableId="1254363302">
+    <w:abstractNumId w:val="3"/>
   </w:num>
 </w:numbering>
 </file>
 
 <file path=word/styles.xml><?xml version="1.0" encoding="utf-8"?>
-<w:styles xmlns:mc="http://schemas.openxmlformats.org/markup-compatibility/2006" xmlns:o="urn:schemas-microsoft-com:office:office" xmlns:r="http://schemas.openxmlformats.org/officeDocument/2006/relationships" xmlns:m="http://schemas.openxmlformats.org/officeDocument/2006/math" xmlns:v="urn:schemas-microsoft-com:vml" xmlns:wp="http://schemas.openxmlformats.org/drawingml/2006/wordprocessingDrawing" xmlns:w10="urn:schemas-microsoft-com:office:word" xmlns:w="http://schemas.openxmlformats.org/wordprocessingml/2006/main" xmlns:wne="http://schemas.microsoft.com/office/word/2006/wordml" xmlns:sl="http://schemas.openxmlformats.org/schemaLibrary/2006/main" xmlns:a="http://schemas.openxmlformats.org/drawingml/2006/main" xmlns:pic="http://schemas.openxmlformats.org/drawingml/2006/picture" xmlns:c="http://schemas.openxmlformats.org/drawingml/2006/chart" xmlns:lc="http://schemas.openxmlformats.org/drawingml/2006/lockedCanvas" xmlns:dgm="http://schemas.openxmlformats.org/drawingml/2006/diagram" xmlns:wps="http://schemas.microsoft.com/office/word/2010/wordprocessingShape" xmlns:wpg="http://schemas.microsoft.com/office/word/2010/wordprocessingGroup" xmlns:w14="http://schemas.microsoft.com/office/word/2010/wordml" xmlns:w15="http://schemas.microsoft.com/office/word/2012/wordml" xmlns:w16="http://schemas.microsoft.com/office/word/2018/wordml" xmlns:w16cex="http://schemas.microsoft.com/office/word/2018/wordml/cex" xmlns:w16cid="http://schemas.microsoft.com/office/word/2016/wordml/cid" xmlns="http://schemas.microsoft.com/office/tasks/2019/documenttasks" xmlns:cr="http://schemas.microsoft.com/office/comments/2020/reactions">
+<w:styles xmlns:mc="http://schemas.openxmlformats.org/markup-compatibility/2006" xmlns:r="http://schemas.openxmlformats.org/officeDocument/2006/relationships" xmlns:w="http://schemas.openxmlformats.org/wordprocessingml/2006/main" xmlns:w14="http://schemas.microsoft.com/office/word/2010/wordml" xmlns:w15="http://schemas.microsoft.com/office/word/2012/wordml" xmlns:w16cex="http://schemas.microsoft.com/office/word/2018/wordml/cex" xmlns:w16cid="http://schemas.microsoft.com/office/word/2016/wordml/cid" xmlns:w16="http://schemas.microsoft.com/office/word/2018/wordml" xmlns:w16du="http://schemas.microsoft.com/office/word/2023/wordml/word16du" xmlns:w16sdtdh="http://schemas.microsoft.com/office/word/2020/wordml/sdtdatahash" xmlns:w16sdtfl="http://schemas.microsoft.com/office/word/2024/wordml/sdtformatlock" xmlns:w16se="http://schemas.microsoft.com/office/word/2015/wordml/symex" mc:Ignorable="w14 w15 w16se w16cid w16 w16cex w16sdtdh w16sdtfl w16du">
   <w:docDefaults>
     <w:rPrDefault>
       <w:rPr>
-        <w:rFonts w:ascii="Arial" w:cs="Arial" w:eastAsia="Arial" w:hAnsi="Arial"/>
+        <w:rFonts w:ascii="Arial" w:eastAsia="Arial" w:hAnsi="Arial" w:cs="Arial"/>
         <w:sz w:val="22"/>
         <w:szCs w:val="22"/>
-        <w:lang w:val="en"/>
+        <w:lang w:val="en" w:eastAsia="en-US" w:bidi="ar-SA"/>
       </w:rPr>
     </w:rPrDefault>
     <w:pPrDefault>
@@ -2520,21 +2289,399 @@
       </w:pPr>
     </w:pPrDefault>
   </w:docDefaults>
-  <w:style w:type="paragraph" w:styleId="Normal" w:default="1">
-    <w:name w:val="normal"/>
-  </w:style>
-  <w:style w:type="table" w:styleId="TableNormal" w:default="1">
-    <w:name w:val="TableNormal"/>
+  <w:latentStyles w:defLockedState="0" w:defUIPriority="99" w:defSemiHidden="0" w:defUnhideWhenUsed="0" w:defQFormat="0" w:count="376">
+    <w:lsdException w:name="Normal" w:uiPriority="0" w:qFormat="1"/>
+    <w:lsdException w:name="heading 1" w:uiPriority="9" w:qFormat="1"/>
+    <w:lsdException w:name="heading 2" w:semiHidden="1" w:uiPriority="9" w:unhideWhenUsed="1" w:qFormat="1"/>
+    <w:lsdException w:name="heading 3" w:semiHidden="1" w:uiPriority="9" w:unhideWhenUsed="1" w:qFormat="1"/>
+    <w:lsdException w:name="heading 4" w:semiHidden="1" w:uiPriority="9" w:unhideWhenUsed="1" w:qFormat="1"/>
+    <w:lsdException w:name="heading 5" w:semiHidden="1" w:uiPriority="9" w:unhideWhenUsed="1" w:qFormat="1"/>
+    <w:lsdException w:name="heading 6" w:semiHidden="1" w:uiPriority="9" w:unhideWhenUsed="1" w:qFormat="1"/>
+    <w:lsdException w:name="heading 7" w:semiHidden="1" w:uiPriority="9" w:unhideWhenUsed="1" w:qFormat="1"/>
+    <w:lsdException w:name="heading 8" w:semiHidden="1" w:uiPriority="9" w:unhideWhenUsed="1" w:qFormat="1"/>
+    <w:lsdException w:name="heading 9" w:semiHidden="1" w:uiPriority="9" w:unhideWhenUsed="1" w:qFormat="1"/>
+    <w:lsdException w:name="index 1" w:semiHidden="1" w:unhideWhenUsed="1"/>
+    <w:lsdException w:name="index 2" w:semiHidden="1" w:unhideWhenUsed="1"/>
+    <w:lsdException w:name="index 3" w:semiHidden="1" w:unhideWhenUsed="1"/>
+    <w:lsdException w:name="index 4" w:semiHidden="1" w:unhideWhenUsed="1"/>
+    <w:lsdException w:name="index 5" w:semiHidden="1" w:unhideWhenUsed="1"/>
+    <w:lsdException w:name="index 6" w:semiHidden="1" w:unhideWhenUsed="1"/>
+    <w:lsdException w:name="index 7" w:semiHidden="1" w:unhideWhenUsed="1"/>
+    <w:lsdException w:name="index 8" w:semiHidden="1" w:unhideWhenUsed="1"/>
+    <w:lsdException w:name="index 9" w:semiHidden="1" w:unhideWhenUsed="1"/>
+    <w:lsdException w:name="toc 1" w:semiHidden="1" w:uiPriority="39" w:unhideWhenUsed="1"/>
+    <w:lsdException w:name="toc 2" w:semiHidden="1" w:uiPriority="39" w:unhideWhenUsed="1"/>
+    <w:lsdException w:name="toc 3" w:semiHidden="1" w:uiPriority="39" w:unhideWhenUsed="1"/>
+    <w:lsdException w:name="toc 4" w:semiHidden="1" w:uiPriority="39" w:unhideWhenUsed="1"/>
+    <w:lsdException w:name="toc 5" w:semiHidden="1" w:uiPriority="39" w:unhideWhenUsed="1"/>
+    <w:lsdException w:name="toc 6" w:semiHidden="1" w:uiPriority="39" w:unhideWhenUsed="1"/>
+    <w:lsdException w:name="toc 7" w:semiHidden="1" w:uiPriority="39" w:unhideWhenUsed="1"/>
+    <w:lsdException w:name="toc 8" w:semiHidden="1" w:uiPriority="39" w:unhideWhenUsed="1"/>
+    <w:lsdException w:name="toc 9" w:semiHidden="1" w:uiPriority="39" w:unhideWhenUsed="1"/>
+    <w:lsdException w:name="Normal Indent" w:semiHidden="1" w:unhideWhenUsed="1"/>
+    <w:lsdException w:name="footnote text" w:semiHidden="1" w:unhideWhenUsed="1"/>
+    <w:lsdException w:name="annotation text" w:semiHidden="1" w:unhideWhenUsed="1"/>
+    <w:lsdException w:name="header" w:semiHidden="1" w:unhideWhenUsed="1"/>
+    <w:lsdException w:name="footer" w:semiHidden="1" w:unhideWhenUsed="1"/>
+    <w:lsdException w:name="index heading" w:semiHidden="1" w:unhideWhenUsed="1"/>
+    <w:lsdException w:name="caption" w:semiHidden="1" w:uiPriority="35" w:unhideWhenUsed="1" w:qFormat="1"/>
+    <w:lsdException w:name="table of figures" w:semiHidden="1" w:unhideWhenUsed="1"/>
+    <w:lsdException w:name="envelope address" w:semiHidden="1" w:unhideWhenUsed="1"/>
+    <w:lsdException w:name="envelope return" w:semiHidden="1" w:unhideWhenUsed="1"/>
+    <w:lsdException w:name="footnote reference" w:semiHidden="1" w:unhideWhenUsed="1"/>
+    <w:lsdException w:name="annotation reference" w:semiHidden="1" w:unhideWhenUsed="1"/>
+    <w:lsdException w:name="line number" w:semiHidden="1" w:unhideWhenUsed="1"/>
+    <w:lsdException w:name="page number" w:semiHidden="1" w:unhideWhenUsed="1"/>
+    <w:lsdException w:name="endnote reference" w:semiHidden="1" w:unhideWhenUsed="1"/>
+    <w:lsdException w:name="endnote text" w:semiHidden="1" w:unhideWhenUsed="1"/>
+    <w:lsdException w:name="table of authorities" w:semiHidden="1" w:unhideWhenUsed="1"/>
+    <w:lsdException w:name="macro" w:semiHidden="1" w:unhideWhenUsed="1"/>
+    <w:lsdException w:name="toa heading" w:semiHidden="1" w:unhideWhenUsed="1"/>
+    <w:lsdException w:name="List" w:semiHidden="1" w:unhideWhenUsed="1"/>
+    <w:lsdException w:name="List Bullet" w:semiHidden="1" w:unhideWhenUsed="1"/>
+    <w:lsdException w:name="List Number" w:semiHidden="1" w:unhideWhenUsed="1"/>
+    <w:lsdException w:name="List 2" w:semiHidden="1" w:unhideWhenUsed="1"/>
+    <w:lsdException w:name="List 3" w:semiHidden="1" w:unhideWhenUsed="1"/>
+    <w:lsdException w:name="List 4" w:semiHidden="1" w:unhideWhenUsed="1"/>
+    <w:lsdException w:name="List 5" w:semiHidden="1" w:unhideWhenUsed="1"/>
+    <w:lsdException w:name="List Bullet 2" w:semiHidden="1" w:unhideWhenUsed="1"/>
+    <w:lsdException w:name="List Bullet 3" w:semiHidden="1" w:unhideWhenUsed="1"/>
+    <w:lsdException w:name="List Bullet 4" w:semiHidden="1" w:unhideWhenUsed="1"/>
+    <w:lsdException w:name="List Bullet 5" w:semiHidden="1" w:unhideWhenUsed="1"/>
+    <w:lsdException w:name="List Number 2" w:semiHidden="1" w:unhideWhenUsed="1"/>
+    <w:lsdException w:name="List Number 3" w:semiHidden="1" w:unhideWhenUsed="1"/>
+    <w:lsdException w:name="List Number 4" w:semiHidden="1" w:unhideWhenUsed="1"/>
+    <w:lsdException w:name="List Number 5" w:semiHidden="1" w:unhideWhenUsed="1"/>
+    <w:lsdException w:name="Title" w:uiPriority="10" w:qFormat="1"/>
+    <w:lsdException w:name="Closing" w:semiHidden="1" w:unhideWhenUsed="1"/>
+    <w:lsdException w:name="Signature" w:semiHidden="1" w:unhideWhenUsed="1"/>
+    <w:lsdException w:name="Default Paragraph Font" w:semiHidden="1" w:uiPriority="1" w:unhideWhenUsed="1"/>
+    <w:lsdException w:name="Body Text" w:semiHidden="1" w:unhideWhenUsed="1"/>
+    <w:lsdException w:name="Body Text Indent" w:semiHidden="1" w:unhideWhenUsed="1"/>
+    <w:lsdException w:name="List Continue" w:semiHidden="1" w:unhideWhenUsed="1"/>
+    <w:lsdException w:name="List Continue 2" w:semiHidden="1" w:unhideWhenUsed="1"/>
+    <w:lsdException w:name="List Continue 3" w:semiHidden="1" w:unhideWhenUsed="1"/>
+    <w:lsdException w:name="List Continue 4" w:semiHidden="1" w:unhideWhenUsed="1"/>
+    <w:lsdException w:name="List Continue 5" w:semiHidden="1" w:unhideWhenUsed="1"/>
+    <w:lsdException w:name="Message Header" w:semiHidden="1" w:unhideWhenUsed="1"/>
+    <w:lsdException w:name="Subtitle" w:uiPriority="11" w:qFormat="1"/>
+    <w:lsdException w:name="Salutation" w:semiHidden="1" w:unhideWhenUsed="1"/>
+    <w:lsdException w:name="Date" w:semiHidden="1" w:unhideWhenUsed="1"/>
+    <w:lsdException w:name="Body Text First Indent" w:semiHidden="1" w:unhideWhenUsed="1"/>
+    <w:lsdException w:name="Body Text First Indent 2" w:semiHidden="1" w:unhideWhenUsed="1"/>
+    <w:lsdException w:name="Note Heading" w:semiHidden="1" w:unhideWhenUsed="1"/>
+    <w:lsdException w:name="Body Text 2" w:semiHidden="1" w:unhideWhenUsed="1"/>
+    <w:lsdException w:name="Body Text 3" w:semiHidden="1" w:unhideWhenUsed="1"/>
+    <w:lsdException w:name="Body Text Indent 2" w:semiHidden="1" w:unhideWhenUsed="1"/>
+    <w:lsdException w:name="Body Text Indent 3" w:semiHidden="1" w:unhideWhenUsed="1"/>
+    <w:lsdException w:name="Block Text" w:semiHidden="1" w:unhideWhenUsed="1"/>
+    <w:lsdException w:name="Hyperlink" w:semiHidden="1" w:unhideWhenUsed="1"/>
+    <w:lsdException w:name="FollowedHyperlink" w:semiHidden="1" w:unhideWhenUsed="1"/>
+    <w:lsdException w:name="Strong" w:uiPriority="22" w:qFormat="1"/>
+    <w:lsdException w:name="Emphasis" w:uiPriority="20" w:qFormat="1"/>
+    <w:lsdException w:name="Document Map" w:semiHidden="1" w:unhideWhenUsed="1"/>
+    <w:lsdException w:name="Plain Text" w:semiHidden="1" w:unhideWhenUsed="1"/>
+    <w:lsdException w:name="E-mail Signature" w:semiHidden="1" w:unhideWhenUsed="1"/>
+    <w:lsdException w:name="HTML Top of Form" w:semiHidden="1" w:unhideWhenUsed="1"/>
+    <w:lsdException w:name="HTML Bottom of Form" w:semiHidden="1" w:unhideWhenUsed="1"/>
+    <w:lsdException w:name="Normal (Web)" w:semiHidden="1" w:unhideWhenUsed="1"/>
+    <w:lsdException w:name="HTML Acronym" w:semiHidden="1" w:unhideWhenUsed="1"/>
+    <w:lsdException w:name="HTML Address" w:semiHidden="1" w:unhideWhenUsed="1"/>
+    <w:lsdException w:name="HTML Cite" w:semiHidden="1" w:unhideWhenUsed="1"/>
+    <w:lsdException w:name="HTML Code" w:semiHidden="1" w:unhideWhenUsed="1"/>
+    <w:lsdException w:name="HTML Definition" w:semiHidden="1" w:unhideWhenUsed="1"/>
+    <w:lsdException w:name="HTML Keyboard" w:semiHidden="1" w:unhideWhenUsed="1"/>
+    <w:lsdException w:name="HTML Preformatted" w:semiHidden="1" w:unhideWhenUsed="1"/>
+    <w:lsdException w:name="HTML Sample" w:semiHidden="1" w:unhideWhenUsed="1"/>
+    <w:lsdException w:name="HTML Typewriter" w:semiHidden="1" w:unhideWhenUsed="1"/>
+    <w:lsdException w:name="HTML Variable" w:semiHidden="1" w:unhideWhenUsed="1"/>
+    <w:lsdException w:name="Normal Table" w:semiHidden="1" w:unhideWhenUsed="1"/>
+    <w:lsdException w:name="annotation subject" w:semiHidden="1" w:unhideWhenUsed="1"/>
+    <w:lsdException w:name="No List" w:semiHidden="1" w:unhideWhenUsed="1"/>
+    <w:lsdException w:name="Outline List 1" w:semiHidden="1" w:unhideWhenUsed="1"/>
+    <w:lsdException w:name="Outline List 2" w:semiHidden="1" w:unhideWhenUsed="1"/>
+    <w:lsdException w:name="Outline List 3" w:semiHidden="1" w:unhideWhenUsed="1"/>
+    <w:lsdException w:name="Table Simple 1" w:semiHidden="1" w:unhideWhenUsed="1"/>
+    <w:lsdException w:name="Table Simple 2" w:semiHidden="1" w:unhideWhenUsed="1"/>
+    <w:lsdException w:name="Table Simple 3" w:semiHidden="1" w:unhideWhenUsed="1"/>
+    <w:lsdException w:name="Table Classic 1" w:semiHidden="1" w:unhideWhenUsed="1"/>
+    <w:lsdException w:name="Table Classic 2" w:semiHidden="1" w:unhideWhenUsed="1"/>
+    <w:lsdException w:name="Table Classic 3" w:semiHidden="1" w:unhideWhenUsed="1"/>
+    <w:lsdException w:name="Table Classic 4" w:semiHidden="1" w:unhideWhenUsed="1"/>
+    <w:lsdException w:name="Table Colorful 1" w:semiHidden="1" w:unhideWhenUsed="1"/>
+    <w:lsdException w:name="Table Colorful 2" w:semiHidden="1" w:unhideWhenUsed="1"/>
+    <w:lsdException w:name="Table Colorful 3" w:semiHidden="1" w:unhideWhenUsed="1"/>
+    <w:lsdException w:name="Table Columns 1" w:semiHidden="1" w:unhideWhenUsed="1"/>
+    <w:lsdException w:name="Table Columns 2" w:semiHidden="1" w:unhideWhenUsed="1"/>
+    <w:lsdException w:name="Table Columns 3" w:semiHidden="1" w:unhideWhenUsed="1"/>
+    <w:lsdException w:name="Table Columns 4" w:semiHidden="1" w:unhideWhenUsed="1"/>
+    <w:lsdException w:name="Table Columns 5" w:semiHidden="1" w:unhideWhenUsed="1"/>
+    <w:lsdException w:name="Table Grid 1" w:semiHidden="1" w:unhideWhenUsed="1"/>
+    <w:lsdException w:name="Table Grid 2" w:semiHidden="1" w:unhideWhenUsed="1"/>
+    <w:lsdException w:name="Table Grid 3" w:semiHidden="1" w:unhideWhenUsed="1"/>
+    <w:lsdException w:name="Table Grid 4" w:semiHidden="1" w:unhideWhenUsed="1"/>
+    <w:lsdException w:name="Table Grid 5" w:semiHidden="1" w:unhideWhenUsed="1"/>
+    <w:lsdException w:name="Table Grid 6" w:semiHidden="1" w:unhideWhenUsed="1"/>
+    <w:lsdException w:name="Table Grid 7" w:semiHidden="1" w:unhideWhenUsed="1"/>
+    <w:lsdException w:name="Table Grid 8" w:semiHidden="1" w:unhideWhenUsed="1"/>
+    <w:lsdException w:name="Table List 1" w:semiHidden="1" w:unhideWhenUsed="1"/>
+    <w:lsdException w:name="Table List 2" w:semiHidden="1" w:unhideWhenUsed="1"/>
+    <w:lsdException w:name="Table List 3" w:semiHidden="1" w:unhideWhenUsed="1"/>
+    <w:lsdException w:name="Table List 4" w:semiHidden="1" w:unhideWhenUsed="1"/>
+    <w:lsdException w:name="Table List 5" w:semiHidden="1" w:unhideWhenUsed="1"/>
+    <w:lsdException w:name="Table List 6" w:semiHidden="1" w:unhideWhenUsed="1"/>
+    <w:lsdException w:name="Table List 7" w:semiHidden="1" w:unhideWhenUsed="1"/>
+    <w:lsdException w:name="Table List 8" w:semiHidden="1" w:unhideWhenUsed="1"/>
+    <w:lsdException w:name="Table 3D effects 1" w:semiHidden="1" w:unhideWhenUsed="1"/>
+    <w:lsdException w:name="Table 3D effects 2" w:semiHidden="1" w:unhideWhenUsed="1"/>
+    <w:lsdException w:name="Table 3D effects 3" w:semiHidden="1" w:unhideWhenUsed="1"/>
+    <w:lsdException w:name="Table Contemporary" w:semiHidden="1" w:unhideWhenUsed="1"/>
+    <w:lsdException w:name="Table Elegant" w:semiHidden="1" w:unhideWhenUsed="1"/>
+    <w:lsdException w:name="Table Professional" w:semiHidden="1" w:unhideWhenUsed="1"/>
+    <w:lsdException w:name="Table Subtle 1" w:semiHidden="1" w:unhideWhenUsed="1"/>
+    <w:lsdException w:name="Table Subtle 2" w:semiHidden="1" w:unhideWhenUsed="1"/>
+    <w:lsdException w:name="Table Web 1" w:semiHidden="1" w:unhideWhenUsed="1"/>
+    <w:lsdException w:name="Table Web 2" w:semiHidden="1" w:unhideWhenUsed="1"/>
+    <w:lsdException w:name="Table Web 3" w:semiHidden="1" w:unhideWhenUsed="1"/>
+    <w:lsdException w:name="Balloon Text" w:semiHidden="1" w:unhideWhenUsed="1"/>
+    <w:lsdException w:name="Table Grid" w:uiPriority="39"/>
+    <w:lsdException w:name="Table Theme" w:semiHidden="1" w:unhideWhenUsed="1"/>
+    <w:lsdException w:name="Placeholder Text" w:semiHidden="1"/>
+    <w:lsdException w:name="No Spacing" w:uiPriority="1" w:qFormat="1"/>
+    <w:lsdException w:name="Light Shading" w:uiPriority="60"/>
+    <w:lsdException w:name="Light List" w:uiPriority="61"/>
+    <w:lsdException w:name="Light Grid" w:uiPriority="62"/>
+    <w:lsdException w:name="Medium Shading 1" w:uiPriority="63"/>
+    <w:lsdException w:name="Medium Shading 2" w:uiPriority="64"/>
+    <w:lsdException w:name="Medium List 1" w:uiPriority="65"/>
+    <w:lsdException w:name="Medium List 2" w:uiPriority="66"/>
+    <w:lsdException w:name="Medium Grid 1" w:uiPriority="67"/>
+    <w:lsdException w:name="Medium Grid 2" w:uiPriority="68"/>
+    <w:lsdException w:name="Medium Grid 3" w:uiPriority="69"/>
+    <w:lsdException w:name="Dark List" w:uiPriority="70"/>
+    <w:lsdException w:name="Colorful Shading" w:uiPriority="71"/>
+    <w:lsdException w:name="Colorful List" w:uiPriority="72"/>
+    <w:lsdException w:name="Colorful Grid" w:uiPriority="73"/>
+    <w:lsdException w:name="Light Shading Accent 1" w:uiPriority="60"/>
+    <w:lsdException w:name="Light List Accent 1" w:uiPriority="61"/>
+    <w:lsdException w:name="Light Grid Accent 1" w:uiPriority="62"/>
+    <w:lsdException w:name="Medium Shading 1 Accent 1" w:uiPriority="63"/>
+    <w:lsdException w:name="Medium Shading 2 Accent 1" w:uiPriority="64"/>
+    <w:lsdException w:name="Medium List 1 Accent 1" w:uiPriority="65"/>
+    <w:lsdException w:name="Revision" w:semiHidden="1"/>
+    <w:lsdException w:name="List Paragraph" w:uiPriority="34" w:qFormat="1"/>
+    <w:lsdException w:name="Quote" w:uiPriority="29" w:qFormat="1"/>
+    <w:lsdException w:name="Intense Quote" w:uiPriority="30" w:qFormat="1"/>
+    <w:lsdException w:name="Medium List 2 Accent 1" w:uiPriority="66"/>
+    <w:lsdException w:name="Medium Grid 1 Accent 1" w:uiPriority="67"/>
+    <w:lsdException w:name="Medium Grid 2 Accent 1" w:uiPriority="68"/>
+    <w:lsdException w:name="Medium Grid 3 Accent 1" w:uiPriority="69"/>
+    <w:lsdException w:name="Dark List Accent 1" w:uiPriority="70"/>
+    <w:lsdException w:name="Colorful Shading Accent 1" w:uiPriority="71"/>
+    <w:lsdException w:name="Colorful List Accent 1" w:uiPriority="72"/>
+    <w:lsdException w:name="Colorful Grid Accent 1" w:uiPriority="73"/>
+    <w:lsdException w:name="Light Shading Accent 2" w:uiPriority="60"/>
+    <w:lsdException w:name="Light List Accent 2" w:uiPriority="61"/>
+    <w:lsdException w:name="Light Grid Accent 2" w:uiPriority="62"/>
+    <w:lsdException w:name="Medium Shading 1 Accent 2" w:uiPriority="63"/>
+    <w:lsdException w:name="Medium Shading 2 Accent 2" w:uiPriority="64"/>
+    <w:lsdException w:name="Medium List 1 Accent 2" w:uiPriority="65"/>
+    <w:lsdException w:name="Medium List 2 Accent 2" w:uiPriority="66"/>
+    <w:lsdException w:name="Medium Grid 1 Accent 2" w:uiPriority="67"/>
+    <w:lsdException w:name="Medium Grid 2 Accent 2" w:uiPriority="68"/>
+    <w:lsdException w:name="Medium Grid 3 Accent 2" w:uiPriority="69"/>
+    <w:lsdException w:name="Dark List Accent 2" w:uiPriority="70"/>
+    <w:lsdException w:name="Colorful Shading Accent 2" w:uiPriority="71"/>
+    <w:lsdException w:name="Colorful List Accent 2" w:uiPriority="72"/>
+    <w:lsdException w:name="Colorful Grid Accent 2" w:uiPriority="73"/>
+    <w:lsdException w:name="Light Shading Accent 3" w:uiPriority="60"/>
+    <w:lsdException w:name="Light List Accent 3" w:uiPriority="61"/>
+    <w:lsdException w:name="Light Grid Accent 3" w:uiPriority="62"/>
+    <w:lsdException w:name="Medium Shading 1 Accent 3" w:uiPriority="63"/>
+    <w:lsdException w:name="Medium Shading 2 Accent 3" w:uiPriority="64"/>
+    <w:lsdException w:name="Medium List 1 Accent 3" w:uiPriority="65"/>
+    <w:lsdException w:name="Medium List 2 Accent 3" w:uiPriority="66"/>
+    <w:lsdException w:name="Medium Grid 1 Accent 3" w:uiPriority="67"/>
+    <w:lsdException w:name="Medium Grid 2 Accent 3" w:uiPriority="68"/>
+    <w:lsdException w:name="Medium Grid 3 Accent 3" w:uiPriority="69"/>
+    <w:lsdException w:name="Dark List Accent 3" w:uiPriority="70"/>
+    <w:lsdException w:name="Colorful Shading Accent 3" w:uiPriority="71"/>
+    <w:lsdException w:name="Colorful List Accent 3" w:uiPriority="72"/>
+    <w:lsdException w:name="Colorful Grid Accent 3" w:uiPriority="73"/>
+    <w:lsdException w:name="Light Shading Accent 4" w:uiPriority="60"/>
+    <w:lsdException w:name="Light List Accent 4" w:uiPriority="61"/>
+    <w:lsdException w:name="Light Grid Accent 4" w:uiPriority="62"/>
+    <w:lsdException w:name="Medium Shading 1 Accent 4" w:uiPriority="63"/>
+    <w:lsdException w:name="Medium Shading 2 Accent 4" w:uiPriority="64"/>
+    <w:lsdException w:name="Medium List 1 Accent 4" w:uiPriority="65"/>
+    <w:lsdException w:name="Medium List 2 Accent 4" w:uiPriority="66"/>
+    <w:lsdException w:name="Medium Grid 1 Accent 4" w:uiPriority="67"/>
+    <w:lsdException w:name="Medium Grid 2 Accent 4" w:uiPriority="68"/>
+    <w:lsdException w:name="Medium Grid 3 Accent 4" w:uiPriority="69"/>
+    <w:lsdException w:name="Dark List Accent 4" w:uiPriority="70"/>
+    <w:lsdException w:name="Colorful Shading Accent 4" w:uiPriority="71"/>
+    <w:lsdException w:name="Colorful List Accent 4" w:uiPriority="72"/>
+    <w:lsdException w:name="Colorful Grid Accent 4" w:uiPriority="73"/>
+    <w:lsdException w:name="Light Shading Accent 5" w:uiPriority="60"/>
+    <w:lsdException w:name="Light List Accent 5" w:uiPriority="61"/>
+    <w:lsdException w:name="Light Grid Accent 5" w:uiPriority="62"/>
+    <w:lsdException w:name="Medium Shading 1 Accent 5" w:uiPriority="63"/>
+    <w:lsdException w:name="Medium Shading 2 Accent 5" w:uiPriority="64"/>
+    <w:lsdException w:name="Medium List 1 Accent 5" w:uiPriority="65"/>
+    <w:lsdException w:name="Medium List 2 Accent 5" w:uiPriority="66"/>
+    <w:lsdException w:name="Medium Grid 1 Accent 5" w:uiPriority="67"/>
+    <w:lsdException w:name="Medium Grid 2 Accent 5" w:uiPriority="68"/>
+    <w:lsdException w:name="Medium Grid 3 Accent 5" w:uiPriority="69"/>
+    <w:lsdException w:name="Dark List Accent 5" w:uiPriority="70"/>
+    <w:lsdException w:name="Colorful Shading Accent 5" w:uiPriority="71"/>
+    <w:lsdException w:name="Colorful List Accent 5" w:uiPriority="72"/>
+    <w:lsdException w:name="Colorful Grid Accent 5" w:uiPriority="73"/>
+    <w:lsdException w:name="Light Shading Accent 6" w:uiPriority="60"/>
+    <w:lsdException w:name="Light List Accent 6" w:uiPriority="61"/>
+    <w:lsdException w:name="Light Grid Accent 6" w:uiPriority="62"/>
+    <w:lsdException w:name="Medium Shading 1 Accent 6" w:uiPriority="63"/>
+    <w:lsdException w:name="Medium Shading 2 Accent 6" w:uiPriority="64"/>
+    <w:lsdException w:name="Medium List 1 Accent 6" w:uiPriority="65"/>
+    <w:lsdException w:name="Medium List 2 Accent 6" w:uiPriority="66"/>
+    <w:lsdException w:name="Medium Grid 1 Accent 6" w:uiPriority="67"/>
+    <w:lsdException w:name="Medium Grid 2 Accent 6" w:uiPriority="68"/>
+    <w:lsdException w:name="Medium Grid 3 Accent 6" w:uiPriority="69"/>
+    <w:lsdException w:name="Dark List Accent 6" w:uiPriority="70"/>
+    <w:lsdException w:name="Colorful Shading Accent 6" w:uiPriority="71"/>
+    <w:lsdException w:name="Colorful List Accent 6" w:uiPriority="72"/>
+    <w:lsdException w:name="Colorful Grid Accent 6" w:uiPriority="73"/>
+    <w:lsdException w:name="Subtle Emphasis" w:uiPriority="19" w:qFormat="1"/>
+    <w:lsdException w:name="Intense Emphasis" w:uiPriority="21" w:qFormat="1"/>
+    <w:lsdException w:name="Subtle Reference" w:uiPriority="31" w:qFormat="1"/>
+    <w:lsdException w:name="Intense Reference" w:uiPriority="32" w:qFormat="1"/>
+    <w:lsdException w:name="Book Title" w:uiPriority="33" w:qFormat="1"/>
+    <w:lsdException w:name="Bibliography" w:semiHidden="1" w:uiPriority="37" w:unhideWhenUsed="1"/>
+    <w:lsdException w:name="TOC Heading" w:semiHidden="1" w:uiPriority="39" w:unhideWhenUsed="1" w:qFormat="1"/>
+    <w:lsdException w:name="Plain Table 1" w:uiPriority="41"/>
+    <w:lsdException w:name="Plain Table 2" w:uiPriority="42"/>
+    <w:lsdException w:name="Plain Table 3" w:uiPriority="43"/>
+    <w:lsdException w:name="Plain Table 4" w:uiPriority="44"/>
+    <w:lsdException w:name="Plain Table 5" w:uiPriority="45"/>
+    <w:lsdException w:name="Grid Table Light" w:uiPriority="40"/>
+    <w:lsdException w:name="Grid Table 1 Light" w:uiPriority="46"/>
+    <w:lsdException w:name="Grid Table 2" w:uiPriority="47"/>
+    <w:lsdException w:name="Grid Table 3" w:uiPriority="48"/>
+    <w:lsdException w:name="Grid Table 4" w:uiPriority="49"/>
+    <w:lsdException w:name="Grid Table 5 Dark" w:uiPriority="50"/>
+    <w:lsdException w:name="Grid Table 6 Colorful" w:uiPriority="51"/>
+    <w:lsdException w:name="Grid Table 7 Colorful" w:uiPriority="52"/>
+    <w:lsdException w:name="Grid Table 1 Light Accent 1" w:uiPriority="46"/>
+    <w:lsdException w:name="Grid Table 2 Accent 1" w:uiPriority="47"/>
+    <w:lsdException w:name="Grid Table 3 Accent 1" w:uiPriority="48"/>
+    <w:lsdException w:name="Grid Table 4 Accent 1" w:uiPriority="49"/>
+    <w:lsdException w:name="Grid Table 5 Dark Accent 1" w:uiPriority="50"/>
+    <w:lsdException w:name="Grid Table 6 Colorful Accent 1" w:uiPriority="51"/>
+    <w:lsdException w:name="Grid Table 7 Colorful Accent 1" w:uiPriority="52"/>
+    <w:lsdException w:name="Grid Table 1 Light Accent 2" w:uiPriority="46"/>
+    <w:lsdException w:name="Grid Table 2 Accent 2" w:uiPriority="47"/>
+    <w:lsdException w:name="Grid Table 3 Accent 2" w:uiPriority="48"/>
+    <w:lsdException w:name="Grid Table 4 Accent 2" w:uiPriority="49"/>
+    <w:lsdException w:name="Grid Table 5 Dark Accent 2" w:uiPriority="50"/>
+    <w:lsdException w:name="Grid Table 6 Colorful Accent 2" w:uiPriority="51"/>
+    <w:lsdException w:name="Grid Table 7 Colorful Accent 2" w:uiPriority="52"/>
+    <w:lsdException w:name="Grid Table 1 Light Accent 3" w:uiPriority="46"/>
+    <w:lsdException w:name="Grid Table 2 Accent 3" w:uiPriority="47"/>
+    <w:lsdException w:name="Grid Table 3 Accent 3" w:uiPriority="48"/>
+    <w:lsdException w:name="Grid Table 4 Accent 3" w:uiPriority="49"/>
+    <w:lsdException w:name="Grid Table 5 Dark Accent 3" w:uiPriority="50"/>
+    <w:lsdException w:name="Grid Table 6 Colorful Accent 3" w:uiPriority="51"/>
+    <w:lsdException w:name="Grid Table 7 Colorful Accent 3" w:uiPriority="52"/>
+    <w:lsdException w:name="Grid Table 1 Light Accent 4" w:uiPriority="46"/>
+    <w:lsdException w:name="Grid Table 2 Accent 4" w:uiPriority="47"/>
+    <w:lsdException w:name="Grid Table 3 Accent 4" w:uiPriority="48"/>
+    <w:lsdException w:name="Grid Table 4 Accent 4" w:uiPriority="49"/>
+    <w:lsdException w:name="Grid Table 5 Dark Accent 4" w:uiPriority="50"/>
+    <w:lsdException w:name="Grid Table 6 Colorful Accent 4" w:uiPriority="51"/>
+    <w:lsdException w:name="Grid Table 7 Colorful Accent 4" w:uiPriority="52"/>
+    <w:lsdException w:name="Grid Table 1 Light Accent 5" w:uiPriority="46"/>
+    <w:lsdException w:name="Grid Table 2 Accent 5" w:uiPriority="47"/>
+    <w:lsdException w:name="Grid Table 3 Accent 5" w:uiPriority="48"/>
+    <w:lsdException w:name="Grid Table 4 Accent 5" w:uiPriority="49"/>
+    <w:lsdException w:name="Grid Table 5 Dark Accent 5" w:uiPriority="50"/>
+    <w:lsdException w:name="Grid Table 6 Colorful Accent 5" w:uiPriority="51"/>
+    <w:lsdException w:name="Grid Table 7 Colorful Accent 5" w:uiPriority="52"/>
+    <w:lsdException w:name="Grid Table 1 Light Accent 6" w:uiPriority="46"/>
+    <w:lsdException w:name="Grid Table 2 Accent 6" w:uiPriority="47"/>
+    <w:lsdException w:name="Grid Table 3 Accent 6" w:uiPriority="48"/>
+    <w:lsdException w:name="Grid Table 4 Accent 6" w:uiPriority="49"/>
+    <w:lsdException w:name="Grid Table 5 Dark Accent 6" w:uiPriority="50"/>
+    <w:lsdException w:name="Grid Table 6 Colorful Accent 6" w:uiPriority="51"/>
+    <w:lsdException w:name="Grid Table 7 Colorful Accent 6" w:uiPriority="52"/>
+    <w:lsdException w:name="List Table 1 Light" w:uiPriority="46"/>
+    <w:lsdException w:name="List Table 2" w:uiPriority="47"/>
+    <w:lsdException w:name="List Table 3" w:uiPriority="48"/>
+    <w:lsdException w:name="List Table 4" w:uiPriority="49"/>
+    <w:lsdException w:name="List Table 5 Dark" w:uiPriority="50"/>
+    <w:lsdException w:name="List Table 6 Colorful" w:uiPriority="51"/>
+    <w:lsdException w:name="List Table 7 Colorful" w:uiPriority="52"/>
+    <w:lsdException w:name="List Table 1 Light Accent 1" w:uiPriority="46"/>
+    <w:lsdException w:name="List Table 2 Accent 1" w:uiPriority="47"/>
+    <w:lsdException w:name="List Table 3 Accent 1" w:uiPriority="48"/>
+    <w:lsdException w:name="List Table 4 Accent 1" w:uiPriority="49"/>
+    <w:lsdException w:name="List Table 5 Dark Accent 1" w:uiPriority="50"/>
+    <w:lsdException w:name="List Table 6 Colorful Accent 1" w:uiPriority="51"/>
+    <w:lsdException w:name="List Table 7 Colorful Accent 1" w:uiPriority="52"/>
+    <w:lsdException w:name="List Table 1 Light Accent 2" w:uiPriority="46"/>
+    <w:lsdException w:name="List Table 2 Accent 2" w:uiPriority="47"/>
+    <w:lsdException w:name="List Table 3 Accent 2" w:uiPriority="48"/>
+    <w:lsdException w:name="List Table 4 Accent 2" w:uiPriority="49"/>
+    <w:lsdException w:name="List Table 5 Dark Accent 2" w:uiPriority="50"/>
+    <w:lsdException w:name="List Table 6 Colorful Accent 2" w:uiPriority="51"/>
+    <w:lsdException w:name="List Table 7 Colorful Accent 2" w:uiPriority="52"/>
+    <w:lsdException w:name="List Table 1 Light Accent 3" w:uiPriority="46"/>
+    <w:lsdException w:name="List Table 2 Accent 3" w:uiPriority="47"/>
+    <w:lsdException w:name="List Table 3 Accent 3" w:uiPriority="48"/>
+    <w:lsdException w:name="List Table 4 Accent 3" w:uiPriority="49"/>
+    <w:lsdException w:name="List Table 5 Dark Accent 3" w:uiPriority="50"/>
+    <w:lsdException w:name="List Table 6 Colorful Accent 3" w:uiPriority="51"/>
+    <w:lsdException w:name="List Table 7 Colorful Accent 3" w:uiPriority="52"/>
+    <w:lsdException w:name="List Table 1 Light Accent 4" w:uiPriority="46"/>
+    <w:lsdException w:name="List Table 2 Accent 4" w:uiPriority="47"/>
+    <w:lsdException w:name="List Table 3 Accent 4" w:uiPriority="48"/>
+    <w:lsdException w:name="List Table 4 Accent 4" w:uiPriority="49"/>
+    <w:lsdException w:name="List Table 5 Dark Accent 4" w:uiPriority="50"/>
+    <w:lsdException w:name="List Table 6 Colorful Accent 4" w:uiPriority="51"/>
+    <w:lsdException w:name="List Table 7 Colorful Accent 4" w:uiPriority="52"/>
+    <w:lsdException w:name="List Table 1 Light Accent 5" w:uiPriority="46"/>
+    <w:lsdException w:name="List Table 2 Accent 5" w:uiPriority="47"/>
+    <w:lsdException w:name="List Table 3 Accent 5" w:uiPriority="48"/>
+    <w:lsdException w:name="List Table 4 Accent 5" w:uiPriority="49"/>
+    <w:lsdException w:name="List Table 5 Dark Accent 5" w:uiPriority="50"/>
+    <w:lsdException w:name="List Table 6 Colorful Accent 5" w:uiPriority="51"/>
+    <w:lsdException w:name="List Table 7 Colorful Accent 5" w:uiPriority="52"/>
+    <w:lsdException w:name="List Table 1 Light Accent 6" w:uiPriority="46"/>
+    <w:lsdException w:name="List Table 2 Accent 6" w:uiPriority="47"/>
+    <w:lsdException w:name="List Table 3 Accent 6" w:uiPriority="48"/>
+    <w:lsdException w:name="List Table 4 Accent 6" w:uiPriority="49"/>
+    <w:lsdException w:name="List Table 5 Dark Accent 6" w:uiPriority="50"/>
+    <w:lsdException w:name="List Table 6 Colorful Accent 6" w:uiPriority="51"/>
+    <w:lsdException w:name="List Table 7 Colorful Accent 6" w:uiPriority="52"/>
+    <w:lsdException w:name="Mention" w:semiHidden="1" w:unhideWhenUsed="1"/>
+    <w:lsdException w:name="Smart Hyperlink" w:semiHidden="1" w:unhideWhenUsed="1"/>
+    <w:lsdException w:name="Hashtag" w:semiHidden="1" w:unhideWhenUsed="1"/>
+    <w:lsdException w:name="Unresolved Mention" w:semiHidden="1" w:unhideWhenUsed="1"/>
+    <w:lsdException w:name="Smart Link" w:semiHidden="1" w:unhideWhenUsed="1"/>
+  </w:latentStyles>
+  <w:style w:type="paragraph" w:default="1" w:styleId="Normal">
+    <w:name w:val="Normal"/>
+    <w:qFormat/>
   </w:style>
   <w:style w:type="paragraph" w:styleId="Heading1">
     <w:name w:val="heading 1"/>
     <w:basedOn w:val="Normal"/>
     <w:next w:val="Normal"/>
+    <w:uiPriority w:val="9"/>
+    <w:qFormat/>
     <w:pPr>
-      <w:keepNext w:val="1"/>
-      <w:keepLines w:val="1"/>
-      <w:pageBreakBefore w:val="0"/>
-      <w:spacing w:after="120" w:before="400" w:lineRule="auto"/>
+      <w:keepNext/>
+      <w:keepLines/>
+      <w:spacing w:before="400" w:after="120"/>
+      <w:outlineLvl w:val="0"/>
     </w:pPr>
     <w:rPr>
       <w:sz w:val="40"/>
@@ -2545,14 +2692,16 @@
     <w:name w:val="heading 2"/>
     <w:basedOn w:val="Normal"/>
     <w:next w:val="Normal"/>
+    <w:uiPriority w:val="9"/>
+    <w:unhideWhenUsed/>
+    <w:qFormat/>
     <w:pPr>
-      <w:keepNext w:val="1"/>
-      <w:keepLines w:val="1"/>
-      <w:pageBreakBefore w:val="0"/>
-      <w:spacing w:after="120" w:before="360" w:lineRule="auto"/>
+      <w:keepNext/>
+      <w:keepLines/>
+      <w:spacing w:before="360" w:after="120"/>
+      <w:outlineLvl w:val="1"/>
     </w:pPr>
     <w:rPr>
-      <w:b w:val="0"/>
       <w:sz w:val="32"/>
       <w:szCs w:val="32"/>
     </w:rPr>
@@ -2561,14 +2710,16 @@
     <w:name w:val="heading 3"/>
     <w:basedOn w:val="Normal"/>
     <w:next w:val="Normal"/>
+    <w:uiPriority w:val="9"/>
+    <w:unhideWhenUsed/>
+    <w:qFormat/>
     <w:pPr>
-      <w:keepNext w:val="1"/>
-      <w:keepLines w:val="1"/>
-      <w:pageBreakBefore w:val="0"/>
-      <w:spacing w:after="80" w:before="320" w:lineRule="auto"/>
+      <w:keepNext/>
+      <w:keepLines/>
+      <w:spacing w:before="320" w:after="80"/>
+      <w:outlineLvl w:val="2"/>
     </w:pPr>
     <w:rPr>
-      <w:b w:val="0"/>
       <w:color w:val="434343"/>
       <w:sz w:val="28"/>
       <w:szCs w:val="28"/>
@@ -2578,11 +2729,15 @@
     <w:name w:val="heading 4"/>
     <w:basedOn w:val="Normal"/>
     <w:next w:val="Normal"/>
+    <w:uiPriority w:val="9"/>
+    <w:semiHidden/>
+    <w:unhideWhenUsed/>
+    <w:qFormat/>
     <w:pPr>
-      <w:keepNext w:val="1"/>
-      <w:keepLines w:val="1"/>
-      <w:pageBreakBefore w:val="0"/>
-      <w:spacing w:after="80" w:before="280" w:lineRule="auto"/>
+      <w:keepNext/>
+      <w:keepLines/>
+      <w:spacing w:before="280" w:after="80"/>
+      <w:outlineLvl w:val="3"/>
     </w:pPr>
     <w:rPr>
       <w:color w:val="666666"/>
@@ -2594,44 +2749,87 @@
     <w:name w:val="heading 5"/>
     <w:basedOn w:val="Normal"/>
     <w:next w:val="Normal"/>
+    <w:uiPriority w:val="9"/>
+    <w:semiHidden/>
+    <w:unhideWhenUsed/>
+    <w:qFormat/>
     <w:pPr>
-      <w:keepNext w:val="1"/>
-      <w:keepLines w:val="1"/>
-      <w:pageBreakBefore w:val="0"/>
-      <w:spacing w:after="80" w:before="240" w:lineRule="auto"/>
+      <w:keepNext/>
+      <w:keepLines/>
+      <w:spacing w:before="240" w:after="80"/>
+      <w:outlineLvl w:val="4"/>
     </w:pPr>
     <w:rPr>
       <w:color w:val="666666"/>
-      <w:sz w:val="22"/>
-      <w:szCs w:val="22"/>
     </w:rPr>
   </w:style>
   <w:style w:type="paragraph" w:styleId="Heading6">
     <w:name w:val="heading 6"/>
     <w:basedOn w:val="Normal"/>
     <w:next w:val="Normal"/>
+    <w:uiPriority w:val="9"/>
+    <w:semiHidden/>
+    <w:unhideWhenUsed/>
+    <w:qFormat/>
     <w:pPr>
-      <w:keepNext w:val="1"/>
-      <w:keepLines w:val="1"/>
-      <w:pageBreakBefore w:val="0"/>
-      <w:spacing w:after="80" w:before="240" w:lineRule="auto"/>
+      <w:keepNext/>
+      <w:keepLines/>
+      <w:spacing w:before="240" w:after="80"/>
+      <w:outlineLvl w:val="5"/>
     </w:pPr>
     <w:rPr>
-      <w:i w:val="1"/>
+      <w:i/>
       <w:color w:val="666666"/>
-      <w:sz w:val="22"/>
-      <w:szCs w:val="22"/>
     </w:rPr>
+  </w:style>
+  <w:style w:type="character" w:default="1" w:styleId="DefaultParagraphFont">
+    <w:name w:val="Default Paragraph Font"/>
+    <w:uiPriority w:val="1"/>
+    <w:semiHidden/>
+    <w:unhideWhenUsed/>
+  </w:style>
+  <w:style w:type="table" w:default="1" w:styleId="TableNormal">
+    <w:name w:val="Normal Table"/>
+    <w:uiPriority w:val="99"/>
+    <w:semiHidden/>
+    <w:unhideWhenUsed/>
+    <w:tblPr>
+      <w:tblInd w:w="0" w:type="dxa"/>
+      <w:tblCellMar>
+        <w:top w:w="0" w:type="dxa"/>
+        <w:left w:w="108" w:type="dxa"/>
+        <w:bottom w:w="0" w:type="dxa"/>
+        <w:right w:w="108" w:type="dxa"/>
+      </w:tblCellMar>
+    </w:tblPr>
+  </w:style>
+  <w:style w:type="numbering" w:default="1" w:styleId="NoList">
+    <w:name w:val="No List"/>
+    <w:uiPriority w:val="99"/>
+    <w:semiHidden/>
+    <w:unhideWhenUsed/>
+  </w:style>
+  <w:style w:type="table" w:customStyle="1" w:styleId="TableNormal0">
+    <w:name w:val="TableNormal"/>
+    <w:tblPr>
+      <w:tblCellMar>
+        <w:top w:w="0" w:type="dxa"/>
+        <w:left w:w="0" w:type="dxa"/>
+        <w:bottom w:w="0" w:type="dxa"/>
+        <w:right w:w="0" w:type="dxa"/>
+      </w:tblCellMar>
+    </w:tblPr>
   </w:style>
   <w:style w:type="paragraph" w:styleId="Title">
     <w:name w:val="Title"/>
     <w:basedOn w:val="Normal"/>
     <w:next w:val="Normal"/>
+    <w:uiPriority w:val="10"/>
+    <w:qFormat/>
     <w:pPr>
-      <w:keepNext w:val="1"/>
-      <w:keepLines w:val="1"/>
-      <w:pageBreakBefore w:val="0"/>
-      <w:spacing w:after="60" w:before="0" w:lineRule="auto"/>
+      <w:keepNext/>
+      <w:keepLines/>
+      <w:spacing w:after="60"/>
     </w:pPr>
     <w:rPr>
       <w:sz w:val="52"/>
@@ -2642,15 +2840,14 @@
     <w:name w:val="Subtitle"/>
     <w:basedOn w:val="Normal"/>
     <w:next w:val="Normal"/>
+    <w:uiPriority w:val="11"/>
+    <w:qFormat/>
     <w:pPr>
-      <w:keepNext w:val="1"/>
-      <w:keepLines w:val="1"/>
-      <w:pageBreakBefore w:val="0"/>
-      <w:spacing w:after="320" w:before="0" w:lineRule="auto"/>
+      <w:keepNext/>
+      <w:keepLines/>
+      <w:spacing w:after="320"/>
     </w:pPr>
     <w:rPr>
-      <w:rFonts w:ascii="Arial" w:cs="Arial" w:eastAsia="Arial" w:hAnsi="Arial"/>
-      <w:i w:val="0"/>
       <w:color w:val="666666"/>
       <w:sz w:val="30"/>
       <w:szCs w:val="30"/>

</xml_diff>